<commit_message>
Some changes to clarify/update when a given quest can be completed.
</commit_message>
<xml_diff>
--- a/MRQuest.docx
+++ b/MRQuest.docx
@@ -1099,6 +1099,7 @@
                       <w:szCs w:val="16"/>
                     </w:rPr>
                   </w:pPr>
+                  <w:proofErr w:type="spellStart"/>
                   <w:r>
                     <w:rPr>
                       <w:sz w:val="16"/>
@@ -1106,6 +1107,7 @@
                     </w:rPr>
                     <w:t>Woodfolk</w:t>
                   </w:r>
+                  <w:proofErr w:type="spellEnd"/>
                 </w:p>
               </w:tc>
             </w:tr>
@@ -1166,6 +1168,7 @@
                       <w:szCs w:val="16"/>
                     </w:rPr>
                   </w:pPr>
+                  <w:proofErr w:type="spellStart"/>
                   <w:r>
                     <w:rPr>
                       <w:sz w:val="16"/>
@@ -1173,6 +1176,7 @@
                     </w:rPr>
                     <w:t>Bashkar</w:t>
                   </w:r>
+                  <w:proofErr w:type="spellEnd"/>
                 </w:p>
               </w:tc>
             </w:tr>
@@ -3736,9 +3740,9 @@
         <w:tblLook w:val="04A0" w:firstRow="1" w:lastRow="0" w:firstColumn="1" w:lastColumn="0" w:noHBand="0" w:noVBand="1"/>
       </w:tblPr>
       <w:tblGrid>
-        <w:gridCol w:w="1116"/>
-        <w:gridCol w:w="2339"/>
-        <w:gridCol w:w="5895"/>
+        <w:gridCol w:w="1109"/>
+        <w:gridCol w:w="2312"/>
+        <w:gridCol w:w="5929"/>
       </w:tblGrid>
       <w:tr>
         <w:tc>
@@ -3948,6 +3952,26 @@
                 <w:sz w:val="16"/>
                 <w:szCs w:val="16"/>
               </w:rPr>
+              <w:t>Optional – Draw 3 random Rogues (d8 roll) from the extras.</w:t>
+            </w:r>
+          </w:p>
+          <w:p>
+            <w:pPr>
+              <w:pStyle w:val="ListParagraph"/>
+              <w:numPr>
+                <w:ilvl w:val="0"/>
+                <w:numId w:val="8"/>
+              </w:numPr>
+              <w:rPr>
+                <w:sz w:val="16"/>
+                <w:szCs w:val="16"/>
+              </w:rPr>
+            </w:pPr>
+            <w:r>
+              <w:rPr>
+                <w:sz w:val="16"/>
+                <w:szCs w:val="16"/>
+              </w:rPr>
               <w:t>The bandits remain here until defeated.</w:t>
             </w:r>
           </w:p>
@@ -3966,8 +3990,8 @@
               <w:tblLook w:val="04A0" w:firstRow="1" w:lastRow="0" w:firstColumn="1" w:lastColumn="0" w:noHBand="0" w:noVBand="1"/>
             </w:tblPr>
             <w:tblGrid>
-              <w:gridCol w:w="715"/>
-              <w:gridCol w:w="1398"/>
+              <w:gridCol w:w="707"/>
+              <w:gridCol w:w="1379"/>
             </w:tblGrid>
             <w:tr>
               <w:tc>
@@ -4323,21 +4347,8 @@
                 <w:sz w:val="16"/>
                 <w:szCs w:val="16"/>
               </w:rPr>
-              <w:t>You can deal with the bandits in one of the following ways:</w:t>
-            </w:r>
-          </w:p>
-          <w:p>
-            <w:pPr>
-              <w:pStyle w:val="ListParagraph"/>
-              <w:numPr>
-                <w:ilvl w:val="0"/>
-                <w:numId w:val="8"/>
-              </w:numPr>
-              <w:rPr>
-                <w:sz w:val="16"/>
-                <w:szCs w:val="16"/>
-              </w:rPr>
-            </w:pPr>
+              <w:t xml:space="preserve">If you </w:t>
+            </w:r>
             <w:r>
               <w:rPr>
                 <w:b/>
@@ -4346,16 +4357,43 @@
                 <w:iCs/>
                 <w:sz w:val="16"/>
                 <w:szCs w:val="16"/>
-                <w:u w:val="single"/>
-              </w:rPr>
-              <w:t>The King’s Justice</w:t>
-            </w:r>
-            <w:r>
-              <w:rPr>
-                <w:sz w:val="16"/>
-                <w:szCs w:val="16"/>
-              </w:rPr>
-              <w:t xml:space="preserve"> – You defeat the Bandits in battle and get their normal value in gold and prowess. You also earn 1 VP and can return to any dwelling for a 10 gold reward.</w:t>
+              </w:rPr>
+              <w:t>end the day</w:t>
+            </w:r>
+            <w:r>
+              <w:rPr>
+                <w:sz w:val="16"/>
+                <w:szCs w:val="16"/>
+              </w:rPr>
+              <w:t xml:space="preserve"> in the clearing with the Bandits</w:t>
+            </w:r>
+            <w:r>
+              <w:rPr>
+                <w:sz w:val="16"/>
+                <w:szCs w:val="16"/>
+              </w:rPr>
+              <w:t>, y</w:t>
+            </w:r>
+            <w:r>
+              <w:rPr>
+                <w:sz w:val="16"/>
+                <w:szCs w:val="16"/>
+              </w:rPr>
+              <w:t>ou can deal with the</w:t>
+            </w:r>
+            <w:r>
+              <w:rPr>
+                <w:sz w:val="16"/>
+                <w:szCs w:val="16"/>
+              </w:rPr>
+              <w:t xml:space="preserve">m </w:t>
+            </w:r>
+            <w:r>
+              <w:rPr>
+                <w:sz w:val="16"/>
+                <w:szCs w:val="16"/>
+              </w:rPr>
+              <w:t>in one of the following ways:</w:t>
             </w:r>
           </w:p>
           <w:p>
@@ -4380,14 +4418,30 @@
                 <w:szCs w:val="16"/>
                 <w:u w:val="single"/>
               </w:rPr>
-              <w:t>Intimidation</w:t>
-            </w:r>
-            <w:r>
-              <w:rPr>
-                <w:sz w:val="16"/>
-                <w:szCs w:val="16"/>
-              </w:rPr>
-              <w:t xml:space="preserve"> – Roll a MEETING roll. On a 1-4, you scowl, they flee to the hills, and you earn 1 VP. On a 5, it is a standoff and the evening ends with no combat. On a 6, they battle you.</w:t>
+              <w:t>The King’s Justice</w:t>
+            </w:r>
+            <w:r>
+              <w:rPr>
+                <w:sz w:val="16"/>
+                <w:szCs w:val="16"/>
+              </w:rPr>
+              <w:t xml:space="preserve"> – You defeat the Bandits in battle and get their normal value in gold and prowess. You also earn 1 VP and can return to any dwelling for a </w:t>
+            </w:r>
+            <w:proofErr w:type="gramStart"/>
+            <w:r>
+              <w:rPr>
+                <w:sz w:val="16"/>
+                <w:szCs w:val="16"/>
+              </w:rPr>
+              <w:t>10 gold</w:t>
+            </w:r>
+            <w:proofErr w:type="gramEnd"/>
+            <w:r>
+              <w:rPr>
+                <w:sz w:val="16"/>
+                <w:szCs w:val="16"/>
+              </w:rPr>
+              <w:t xml:space="preserve"> reward.</w:t>
             </w:r>
           </w:p>
           <w:p>
@@ -4412,29 +4466,22 @@
                 <w:szCs w:val="16"/>
                 <w:u w:val="single"/>
               </w:rPr>
-              <w:t>Bribe</w:t>
-            </w:r>
-            <w:r>
-              <w:rPr>
-                <w:sz w:val="16"/>
-                <w:szCs w:val="16"/>
-              </w:rPr>
-              <w:t xml:space="preserve"> – You pay 3 gold and they leave you alone.</w:t>
-            </w:r>
-            <w:r>
-              <w:rPr>
-                <w:sz w:val="16"/>
-                <w:szCs w:val="16"/>
-              </w:rPr>
-              <w:t xml:space="preserve"> For the rest of the game, you may pass through this clearing without fear of being blocked by these bandits.</w:t>
-            </w:r>
-          </w:p>
-          <w:p>
-            <w:pPr>
-              <w:pStyle w:val="ListParagraph"/>
-              <w:numPr>
-                <w:ilvl w:val="0"/>
-                <w:numId w:val="5"/>
+              <w:t>Intimidation</w:t>
+            </w:r>
+            <w:r>
+              <w:rPr>
+                <w:sz w:val="16"/>
+                <w:szCs w:val="16"/>
+              </w:rPr>
+              <w:t xml:space="preserve"> – Roll a MEETING roll. On a 1-4, you scowl, they flee to the hills, and you earn 1 VP. On a 5, it is a standoff and the evening ends with no combat. On a 6, they battle you.</w:t>
+            </w:r>
+          </w:p>
+          <w:p>
+            <w:pPr>
+              <w:pStyle w:val="ListParagraph"/>
+              <w:numPr>
+                <w:ilvl w:val="0"/>
+                <w:numId w:val="8"/>
               </w:numPr>
               <w:rPr>
                 <w:sz w:val="16"/>
@@ -4451,6 +4498,45 @@
                 <w:szCs w:val="16"/>
                 <w:u w:val="single"/>
               </w:rPr>
+              <w:t>Bribe</w:t>
+            </w:r>
+            <w:r>
+              <w:rPr>
+                <w:sz w:val="16"/>
+                <w:szCs w:val="16"/>
+              </w:rPr>
+              <w:t xml:space="preserve"> – You pay 3 gold and they leave you alone.</w:t>
+            </w:r>
+            <w:r>
+              <w:rPr>
+                <w:sz w:val="16"/>
+                <w:szCs w:val="16"/>
+              </w:rPr>
+              <w:t xml:space="preserve"> For the rest of the game, you may pass through this clearing without fear of being blocked by these bandits.</w:t>
+            </w:r>
+          </w:p>
+          <w:p>
+            <w:pPr>
+              <w:pStyle w:val="ListParagraph"/>
+              <w:numPr>
+                <w:ilvl w:val="0"/>
+                <w:numId w:val="5"/>
+              </w:numPr>
+              <w:rPr>
+                <w:sz w:val="16"/>
+                <w:szCs w:val="16"/>
+              </w:rPr>
+            </w:pPr>
+            <w:r>
+              <w:rPr>
+                <w:b/>
+                <w:bCs/>
+                <w:i/>
+                <w:iCs/>
+                <w:sz w:val="16"/>
+                <w:szCs w:val="16"/>
+                <w:u w:val="single"/>
+              </w:rPr>
               <w:t>Lord of the Bandits</w:t>
             </w:r>
             <w:r>
@@ -4458,7 +4544,23 @@
                 <w:sz w:val="16"/>
                 <w:szCs w:val="16"/>
               </w:rPr>
-              <w:t xml:space="preserve"> – You offer 10 gold and roll a MEETING roll. On a 1-5, the bandits join you for a normal 2 week contract and you score 1 VP. On a 6, they refuse your offer and battle you instead.</w:t>
+              <w:t xml:space="preserve"> – You offer 10 gold and roll a MEETING roll. On a 1-5, the bandits join you for a normal </w:t>
+            </w:r>
+            <w:proofErr w:type="gramStart"/>
+            <w:r>
+              <w:rPr>
+                <w:sz w:val="16"/>
+                <w:szCs w:val="16"/>
+              </w:rPr>
+              <w:t>2 week</w:t>
+            </w:r>
+            <w:proofErr w:type="gramEnd"/>
+            <w:r>
+              <w:rPr>
+                <w:sz w:val="16"/>
+                <w:szCs w:val="16"/>
+              </w:rPr>
+              <w:t xml:space="preserve"> contract and you score 1 VP. On a 6, they refuse your offer and battle you instead.</w:t>
             </w:r>
           </w:p>
         </w:tc>
@@ -4578,7 +4680,23 @@
                 <w:sz w:val="16"/>
                 <w:szCs w:val="16"/>
               </w:rPr>
-              <w:t>Killing any one of the listed creature during the Bounty will immediately earn you 1 VP.</w:t>
+              <w:t xml:space="preserve">Killing any one of the listed </w:t>
+            </w:r>
+            <w:proofErr w:type="gramStart"/>
+            <w:r>
+              <w:rPr>
+                <w:sz w:val="16"/>
+                <w:szCs w:val="16"/>
+              </w:rPr>
+              <w:t>creature</w:t>
+            </w:r>
+            <w:proofErr w:type="gramEnd"/>
+            <w:r>
+              <w:rPr>
+                <w:sz w:val="16"/>
+                <w:szCs w:val="16"/>
+              </w:rPr>
+              <w:t xml:space="preserve"> during the Bounty will immediately earn you 1 VP.</w:t>
             </w:r>
           </w:p>
           <w:p>
@@ -4773,6 +4891,7 @@
                 <w:sz w:val="16"/>
                 <w:szCs w:val="16"/>
               </w:rPr>
+              <w:lastRenderedPageBreak/>
               <w:t>Broken Wagon</w:t>
             </w:r>
           </w:p>
@@ -5257,8 +5376,25 @@
                 <w:sz w:val="16"/>
                 <w:szCs w:val="16"/>
               </w:rPr>
-              <w:lastRenderedPageBreak/>
-              <w:t>The first character to end a phase in the Wagon’s clearing rolls to determine the fate of the wagon and how to resolve it.</w:t>
+              <w:t xml:space="preserve">The first character to </w:t>
+            </w:r>
+            <w:r>
+              <w:rPr>
+                <w:b/>
+                <w:bCs/>
+                <w:i/>
+                <w:iCs/>
+                <w:sz w:val="16"/>
+                <w:szCs w:val="16"/>
+              </w:rPr>
+              <w:t>end a phase</w:t>
+            </w:r>
+            <w:r>
+              <w:rPr>
+                <w:sz w:val="16"/>
+                <w:szCs w:val="16"/>
+              </w:rPr>
+              <w:t xml:space="preserve"> in the Wagon’s clearing rolls to determine the fate of the wagon and how to resolve it.</w:t>
             </w:r>
           </w:p>
           <w:tbl>
@@ -5269,7 +5405,7 @@
             </w:tblPr>
             <w:tblGrid>
               <w:gridCol w:w="527"/>
-              <w:gridCol w:w="5142"/>
+              <w:gridCol w:w="5141"/>
             </w:tblGrid>
             <w:tr>
               <w:tc>
@@ -5288,7 +5424,6 @@
                       <w:sz w:val="16"/>
                       <w:szCs w:val="16"/>
                     </w:rPr>
-                    <w:lastRenderedPageBreak/>
                     <w:t>Roll 1d6</w:t>
                   </w:r>
                 </w:p>
@@ -5586,7 +5721,23 @@
                       <w:sz w:val="16"/>
                       <w:szCs w:val="16"/>
                     </w:rPr>
-                    <w:t xml:space="preserve"> as the top two Bashkars) are here, robbing the wagon. They will immediately block you if unhidden. </w:t>
+                    <w:t xml:space="preserve"> as the top two </w:t>
+                  </w:r>
+                  <w:proofErr w:type="spellStart"/>
+                  <w:r>
+                    <w:rPr>
+                      <w:sz w:val="16"/>
+                      <w:szCs w:val="16"/>
+                    </w:rPr>
+                    <w:t>Bashkars</w:t>
+                  </w:r>
+                  <w:proofErr w:type="spellEnd"/>
+                  <w:r>
+                    <w:rPr>
+                      <w:sz w:val="16"/>
+                      <w:szCs w:val="16"/>
+                    </w:rPr>
+                    <w:t xml:space="preserve">) are here, robbing the wagon. They will immediately block you if unhidden. </w:t>
                   </w:r>
                   <w:r>
                     <w:rPr>
@@ -5761,7 +5912,6 @@
                 <w:sz w:val="16"/>
                 <w:szCs w:val="16"/>
               </w:rPr>
-              <w:lastRenderedPageBreak/>
               <w:t>The Circus is in Town</w:t>
             </w:r>
           </w:p>
@@ -6153,27 +6303,74 @@
                 <w:sz w:val="16"/>
                 <w:szCs w:val="16"/>
               </w:rPr>
-              <w:t>Any character that ends a day at the circus can discard and draw quests as though he were at a dwelling.</w:t>
-            </w:r>
-          </w:p>
-          <w:p>
-            <w:pPr>
-              <w:pStyle w:val="ListParagraph"/>
-              <w:numPr>
-                <w:ilvl w:val="0"/>
-                <w:numId w:val="8"/>
-              </w:numPr>
-              <w:rPr>
-                <w:sz w:val="16"/>
-                <w:szCs w:val="16"/>
-              </w:rPr>
-            </w:pPr>
-            <w:r>
-              <w:rPr>
-                <w:sz w:val="16"/>
-                <w:szCs w:val="16"/>
-              </w:rPr>
-              <w:t>Any character who ends a phase here will be given a special blowgun (-</w:t>
+              <w:t xml:space="preserve">Any character that </w:t>
+            </w:r>
+            <w:r>
+              <w:rPr>
+                <w:b/>
+                <w:bCs/>
+                <w:i/>
+                <w:iCs/>
+                <w:sz w:val="16"/>
+                <w:szCs w:val="16"/>
+              </w:rPr>
+              <w:t>ends a day</w:t>
+            </w:r>
+            <w:r>
+              <w:rPr>
+                <w:sz w:val="16"/>
+                <w:szCs w:val="16"/>
+              </w:rPr>
+              <w:t xml:space="preserve"> at the circus can discard and draw quests as though he were at a dwelling.</w:t>
+            </w:r>
+          </w:p>
+          <w:p>
+            <w:pPr>
+              <w:pStyle w:val="ListParagraph"/>
+              <w:numPr>
+                <w:ilvl w:val="0"/>
+                <w:numId w:val="8"/>
+              </w:numPr>
+              <w:rPr>
+                <w:sz w:val="16"/>
+                <w:szCs w:val="16"/>
+              </w:rPr>
+            </w:pPr>
+            <w:r>
+              <w:rPr>
+                <w:sz w:val="16"/>
+                <w:szCs w:val="16"/>
+              </w:rPr>
+              <w:t xml:space="preserve">Any character who </w:t>
+            </w:r>
+            <w:r>
+              <w:rPr>
+                <w:b/>
+                <w:bCs/>
+                <w:i/>
+                <w:iCs/>
+                <w:sz w:val="16"/>
+                <w:szCs w:val="16"/>
+              </w:rPr>
+              <w:t xml:space="preserve">ends a </w:t>
+            </w:r>
+            <w:r>
+              <w:rPr>
+                <w:b/>
+                <w:bCs/>
+                <w:i/>
+                <w:iCs/>
+                <w:sz w:val="16"/>
+                <w:szCs w:val="16"/>
+              </w:rPr>
+              <w:t>day</w:t>
+            </w:r>
+            <w:r>
+              <w:rPr>
+                <w:sz w:val="16"/>
+                <w:szCs w:val="16"/>
+              </w:rPr>
+              <w:t xml:space="preserve"> here will be given a special blowgun (-</w:t>
             </w:r>
             <w:r>
               <w:rPr>
@@ -6201,7 +6398,23 @@
                 <w:sz w:val="16"/>
                 <w:szCs w:val="16"/>
               </w:rPr>
-              <w:t>) that will capture any Tremendous creature it hits.</w:t>
+              <w:t xml:space="preserve">) that will capture any </w:t>
+            </w:r>
+            <w:proofErr w:type="gramStart"/>
+            <w:r>
+              <w:rPr>
+                <w:sz w:val="16"/>
+                <w:szCs w:val="16"/>
+              </w:rPr>
+              <w:t>Tremendous</w:t>
+            </w:r>
+            <w:proofErr w:type="gramEnd"/>
+            <w:r>
+              <w:rPr>
+                <w:sz w:val="16"/>
+                <w:szCs w:val="16"/>
+              </w:rPr>
+              <w:t xml:space="preserve"> creature it hits.</w:t>
             </w:r>
           </w:p>
           <w:p>
@@ -6261,7 +6474,57 @@
                 <w:sz w:val="16"/>
                 <w:szCs w:val="16"/>
               </w:rPr>
-              <w:t>The first character to return a T creature to the circus, you score 1 VP, earn 10 gold, and gain the 2x the prowess value of the creature.</w:t>
+              <w:t>The first character to return a T creature to the circus</w:t>
+            </w:r>
+            <w:r>
+              <w:rPr>
+                <w:b/>
+                <w:bCs/>
+                <w:i/>
+                <w:iCs/>
+                <w:sz w:val="16"/>
+                <w:szCs w:val="16"/>
+              </w:rPr>
+              <w:t>,</w:t>
+            </w:r>
+            <w:r>
+              <w:rPr>
+                <w:b/>
+                <w:bCs/>
+                <w:i/>
+                <w:iCs/>
+                <w:sz w:val="16"/>
+                <w:szCs w:val="16"/>
+              </w:rPr>
+              <w:t xml:space="preserve"> by executing a QUEST phase in the clearing unhidden</w:t>
+            </w:r>
+            <w:r>
+              <w:rPr>
+                <w:sz w:val="16"/>
+                <w:szCs w:val="16"/>
+              </w:rPr>
+              <w:t>,</w:t>
+            </w:r>
+            <w:r>
+              <w:rPr>
+                <w:sz w:val="16"/>
+                <w:szCs w:val="16"/>
+              </w:rPr>
+              <w:t xml:space="preserve"> score</w:t>
+            </w:r>
+            <w:r>
+              <w:rPr>
+                <w:sz w:val="16"/>
+                <w:szCs w:val="16"/>
+              </w:rPr>
+              <w:t>s</w:t>
+            </w:r>
+            <w:r>
+              <w:rPr>
+                <w:sz w:val="16"/>
+                <w:szCs w:val="16"/>
+              </w:rPr>
+              <w:t xml:space="preserve"> 1 VP, earn 10 gold, and gain the 2x the prowess value of the creature.</w:t>
             </w:r>
           </w:p>
           <w:p>
@@ -6407,7 +6670,21 @@
                 <w:sz w:val="16"/>
                 <w:szCs w:val="16"/>
               </w:rPr>
-              <w:t xml:space="preserve"> gold to hire for 2 weeks.</w:t>
+              <w:t xml:space="preserve"> gold to </w:t>
+            </w:r>
+            <w:r>
+              <w:rPr>
+                <w:sz w:val="16"/>
+                <w:szCs w:val="16"/>
+              </w:rPr>
+              <w:t>HIRE</w:t>
+            </w:r>
+            <w:r>
+              <w:rPr>
+                <w:sz w:val="16"/>
+                <w:szCs w:val="16"/>
+              </w:rPr>
+              <w:t xml:space="preserve"> for 2 weeks.</w:t>
             </w:r>
           </w:p>
           <w:p>
@@ -6814,6 +7091,7 @@
                 <w:sz w:val="16"/>
                 <w:szCs w:val="16"/>
               </w:rPr>
+              <w:lastRenderedPageBreak/>
               <w:t>Dead Adventurer</w:t>
             </w:r>
             <w:r>
@@ -6945,8 +7223,28 @@
                 <w:sz w:val="16"/>
                 <w:szCs w:val="16"/>
               </w:rPr>
-              <w:lastRenderedPageBreak/>
-              <w:t>You take the corpse as an item (no weight) and if you return it to ANY dwelling, you score 1 VP.</w:t>
+              <w:t>You take the corpse</w:t>
+            </w:r>
+            <w:r>
+              <w:rPr>
+                <w:sz w:val="16"/>
+                <w:szCs w:val="16"/>
+              </w:rPr>
+              <w:t xml:space="preserve"> (or </w:t>
+            </w:r>
+            <w:r>
+              <w:rPr>
+                <w:sz w:val="16"/>
+                <w:szCs w:val="16"/>
+              </w:rPr>
+              <w:t>some identifying piece of clothing)</w:t>
+            </w:r>
+            <w:r>
+              <w:rPr>
+                <w:sz w:val="16"/>
+                <w:szCs w:val="16"/>
+              </w:rPr>
+              <w:t xml:space="preserve"> as an item (no weight) and if you return it to ANY dwelling, you score 1 VP.</w:t>
             </w:r>
           </w:p>
         </w:tc>
@@ -6968,7 +7266,6 @@
                 <w:sz w:val="16"/>
                 <w:szCs w:val="16"/>
               </w:rPr>
-              <w:lastRenderedPageBreak/>
               <w:t>Delivery</w:t>
             </w:r>
           </w:p>
@@ -7059,7 +7356,36 @@
                 <w:sz w:val="16"/>
                 <w:szCs w:val="16"/>
               </w:rPr>
-              <w:t>Any character who ends a phase in the Inn can pick up one of these deliveries.</w:t>
+              <w:t xml:space="preserve">Any character who </w:t>
+            </w:r>
+            <w:r>
+              <w:rPr>
+                <w:b/>
+                <w:bCs/>
+                <w:i/>
+                <w:iCs/>
+                <w:sz w:val="16"/>
+                <w:szCs w:val="16"/>
+              </w:rPr>
+              <w:t>executes a QUEST phas</w:t>
+            </w:r>
+            <w:r>
+              <w:rPr>
+                <w:b/>
+                <w:bCs/>
+                <w:i/>
+                <w:iCs/>
+                <w:sz w:val="16"/>
+                <w:szCs w:val="16"/>
+              </w:rPr>
+              <w:t>e</w:t>
+            </w:r>
+            <w:r>
+              <w:rPr>
+                <w:sz w:val="16"/>
+                <w:szCs w:val="16"/>
+              </w:rPr>
+              <w:t xml:space="preserve"> in the Inn can pick up one of these deliveries.</w:t>
             </w:r>
           </w:p>
           <w:p>
@@ -7219,7 +7545,21 @@
                 <w:sz w:val="16"/>
                 <w:szCs w:val="16"/>
               </w:rPr>
-              <w:t>The Dwarven Pathfinder costs 6 gold to hire for the rest of the game.</w:t>
+              <w:t xml:space="preserve">The Dwarven Pathfinder costs 6 gold to </w:t>
+            </w:r>
+            <w:r>
+              <w:rPr>
+                <w:sz w:val="16"/>
+                <w:szCs w:val="16"/>
+              </w:rPr>
+              <w:t>HIRE</w:t>
+            </w:r>
+            <w:r>
+              <w:rPr>
+                <w:sz w:val="16"/>
+                <w:szCs w:val="16"/>
+              </w:rPr>
+              <w:t xml:space="preserve"> for the rest of the game.</w:t>
             </w:r>
           </w:p>
           <w:p>
@@ -7371,7 +7711,39 @@
                 <w:sz w:val="16"/>
                 <w:szCs w:val="16"/>
               </w:rPr>
-              <w:t>If returned to the Guardhouse, you gain 1 VP and the Smith enchants your weapon, giving it one of the following bonuses:</w:t>
+              <w:t>If returned to the Guardhouse</w:t>
+            </w:r>
+            <w:r>
+              <w:rPr>
+                <w:sz w:val="16"/>
+                <w:szCs w:val="16"/>
+              </w:rPr>
+              <w:t xml:space="preserve"> (by </w:t>
+            </w:r>
+            <w:r>
+              <w:rPr>
+                <w:b/>
+                <w:bCs/>
+                <w:i/>
+                <w:iCs/>
+                <w:sz w:val="16"/>
+                <w:szCs w:val="16"/>
+              </w:rPr>
+              <w:t>ending a phase</w:t>
+            </w:r>
+            <w:r>
+              <w:rPr>
+                <w:sz w:val="16"/>
+                <w:szCs w:val="16"/>
+              </w:rPr>
+              <w:t xml:space="preserve"> there)</w:t>
+            </w:r>
+            <w:r>
+              <w:rPr>
+                <w:sz w:val="16"/>
+                <w:szCs w:val="16"/>
+              </w:rPr>
+              <w:t>, you gain 1 VP and the Smith enchants your weapon, giving it one of the following bonuses:</w:t>
             </w:r>
           </w:p>
           <w:p>
@@ -7539,7 +7911,21 @@
                 <w:sz w:val="16"/>
                 <w:szCs w:val="16"/>
               </w:rPr>
-              <w:t>The Elven Pathfinder costs 6 gold to hire for the rest of the game.</w:t>
+              <w:t xml:space="preserve">The Elven Pathfinder costs 6 gold to </w:t>
+            </w:r>
+            <w:r>
+              <w:rPr>
+                <w:sz w:val="16"/>
+                <w:szCs w:val="16"/>
+              </w:rPr>
+              <w:t>HIRE</w:t>
+            </w:r>
+            <w:r>
+              <w:rPr>
+                <w:sz w:val="16"/>
+                <w:szCs w:val="16"/>
+              </w:rPr>
+              <w:t xml:space="preserve"> for the rest of the game.</w:t>
             </w:r>
           </w:p>
           <w:p>
@@ -7631,27 +8017,80 @@
                 <w:sz w:val="16"/>
                 <w:szCs w:val="16"/>
               </w:rPr>
-              <w:t>The Enchanter will follow any character who pays him 1 gold.</w:t>
-            </w:r>
-          </w:p>
-          <w:p>
-            <w:pPr>
-              <w:pStyle w:val="ListParagraph"/>
-              <w:numPr>
-                <w:ilvl w:val="0"/>
-                <w:numId w:val="8"/>
-              </w:numPr>
-              <w:rPr>
-                <w:sz w:val="16"/>
-                <w:szCs w:val="16"/>
-              </w:rPr>
-            </w:pPr>
-            <w:r>
-              <w:rPr>
-                <w:sz w:val="16"/>
-                <w:szCs w:val="16"/>
-              </w:rPr>
-              <w:t>The Enchanter can enchant the tile he is in for a fee of 5 gold.</w:t>
+              <w:t xml:space="preserve">The Enchanter will follow any character who </w:t>
+            </w:r>
+            <w:r>
+              <w:rPr>
+                <w:sz w:val="16"/>
+                <w:szCs w:val="16"/>
+              </w:rPr>
+              <w:t>HIRES</w:t>
+            </w:r>
+            <w:r>
+              <w:rPr>
+                <w:sz w:val="16"/>
+                <w:szCs w:val="16"/>
+              </w:rPr>
+              <w:t xml:space="preserve"> him </w:t>
+            </w:r>
+            <w:r>
+              <w:rPr>
+                <w:sz w:val="16"/>
+                <w:szCs w:val="16"/>
+              </w:rPr>
+              <w:t xml:space="preserve">for </w:t>
+            </w:r>
+            <w:r>
+              <w:rPr>
+                <w:sz w:val="16"/>
+                <w:szCs w:val="16"/>
+              </w:rPr>
+              <w:t>1 gold.</w:t>
+            </w:r>
+          </w:p>
+          <w:p>
+            <w:pPr>
+              <w:pStyle w:val="ListParagraph"/>
+              <w:numPr>
+                <w:ilvl w:val="0"/>
+                <w:numId w:val="8"/>
+              </w:numPr>
+              <w:rPr>
+                <w:sz w:val="16"/>
+                <w:szCs w:val="16"/>
+              </w:rPr>
+            </w:pPr>
+            <w:r>
+              <w:rPr>
+                <w:sz w:val="16"/>
+                <w:szCs w:val="16"/>
+              </w:rPr>
+              <w:t>The Enchanter can enchant the tile he is in for a fee of 5 gold</w:t>
+            </w:r>
+            <w:r>
+              <w:rPr>
+                <w:sz w:val="16"/>
+                <w:szCs w:val="16"/>
+              </w:rPr>
+              <w:t xml:space="preserve">, by </w:t>
+            </w:r>
+            <w:r>
+              <w:rPr>
+                <w:b/>
+                <w:bCs/>
+                <w:i/>
+                <w:iCs/>
+                <w:sz w:val="16"/>
+                <w:szCs w:val="16"/>
+              </w:rPr>
+              <w:t>executing an ENCHANT phase</w:t>
+            </w:r>
+            <w:r>
+              <w:rPr>
+                <w:sz w:val="16"/>
+                <w:szCs w:val="16"/>
+              </w:rPr>
+              <w:t>.</w:t>
             </w:r>
           </w:p>
           <w:p>
@@ -7725,7 +8164,23 @@
                 <w:sz w:val="16"/>
                 <w:szCs w:val="16"/>
               </w:rPr>
-              <w:t>Place the Faerie Ring in the middle of the Deep Woods (clearing 6 if green and ? if enchanted).</w:t>
+              <w:t xml:space="preserve">Place the Faerie Ring in the middle of the Deep Woods (clearing 6 if green </w:t>
+            </w:r>
+            <w:proofErr w:type="gramStart"/>
+            <w:r>
+              <w:rPr>
+                <w:sz w:val="16"/>
+                <w:szCs w:val="16"/>
+              </w:rPr>
+              <w:t>and ?</w:t>
+            </w:r>
+            <w:proofErr w:type="gramEnd"/>
+            <w:r>
+              <w:rPr>
+                <w:sz w:val="16"/>
+                <w:szCs w:val="16"/>
+              </w:rPr>
+              <w:t xml:space="preserve"> if enchanted).</w:t>
             </w:r>
           </w:p>
           <w:p>
@@ -7790,7 +8245,25 @@
                 <w:sz w:val="16"/>
                 <w:szCs w:val="16"/>
               </w:rPr>
-              <w:t>Any character entering the clearing may perform one of these actions:</w:t>
+              <w:t xml:space="preserve">Any character </w:t>
+            </w:r>
+            <w:r>
+              <w:rPr>
+                <w:b/>
+                <w:bCs/>
+                <w:i/>
+                <w:iCs/>
+                <w:sz w:val="16"/>
+                <w:szCs w:val="16"/>
+              </w:rPr>
+              <w:t>performing a QUEST phase in the clearing</w:t>
+            </w:r>
+            <w:r>
+              <w:rPr>
+                <w:sz w:val="16"/>
+                <w:szCs w:val="16"/>
+              </w:rPr>
+              <w:t xml:space="preserve"> may perform one of these actions:</w:t>
             </w:r>
           </w:p>
           <w:p>
@@ -8372,6 +8845,7 @@
                       <w:sz w:val="16"/>
                       <w:szCs w:val="16"/>
                     </w:rPr>
+                    <w:lastRenderedPageBreak/>
                     <w:t>1</w:t>
                   </w:r>
                 </w:p>
@@ -8397,50 +8871,9 @@
                       <w:szCs w:val="16"/>
                       <w:u w:val="single"/>
                     </w:rPr>
-                    <w:t>Axe of the Ughold the Ready</w:t>
-                  </w:r>
-                  <w:r>
-                    <w:rPr>
-                      <w:sz w:val="16"/>
-                      <w:szCs w:val="16"/>
-                    </w:rPr>
-                    <w:t xml:space="preserve"> – Axe (M5*/M3* -- 20g)</w:t>
-                  </w:r>
-                </w:p>
-              </w:tc>
-            </w:tr>
-            <w:tr>
-              <w:tc>
-                <w:tcPr>
-                  <w:tcW w:w="823" w:type="dxa"/>
-                </w:tcPr>
-                <w:p>
-                  <w:pPr>
-                    <w:rPr>
-                      <w:sz w:val="16"/>
-                      <w:szCs w:val="16"/>
-                    </w:rPr>
-                  </w:pPr>
-                  <w:r>
-                    <w:rPr>
-                      <w:sz w:val="16"/>
-                      <w:szCs w:val="16"/>
-                    </w:rPr>
-                    <w:t>2</w:t>
-                  </w:r>
-                </w:p>
-              </w:tc>
-              <w:tc>
-                <w:tcPr>
-                  <w:tcW w:w="3162" w:type="dxa"/>
-                </w:tcPr>
-                <w:p>
-                  <w:pPr>
-                    <w:rPr>
-                      <w:sz w:val="16"/>
-                      <w:szCs w:val="16"/>
-                    </w:rPr>
-                  </w:pPr>
+                    <w:t xml:space="preserve">Axe of the </w:t>
+                  </w:r>
+                  <w:proofErr w:type="spellStart"/>
                   <w:r>
                     <w:rPr>
                       <w:b/>
@@ -8451,50 +8884,9 @@
                       <w:szCs w:val="16"/>
                       <w:u w:val="single"/>
                     </w:rPr>
-                    <w:t>Spear of Rathar the Coward</w:t>
-                  </w:r>
-                  <w:r>
-                    <w:rPr>
-                      <w:sz w:val="16"/>
-                      <w:szCs w:val="16"/>
-                    </w:rPr>
-                    <w:t xml:space="preserve"> – Spear (M6*/M* -- length 14, 10g)</w:t>
-                  </w:r>
-                </w:p>
-              </w:tc>
-            </w:tr>
-            <w:tr>
-              <w:tc>
-                <w:tcPr>
-                  <w:tcW w:w="823" w:type="dxa"/>
-                </w:tcPr>
-                <w:p>
-                  <w:pPr>
-                    <w:rPr>
-                      <w:sz w:val="16"/>
-                      <w:szCs w:val="16"/>
-                    </w:rPr>
-                  </w:pPr>
-                  <w:r>
-                    <w:rPr>
-                      <w:sz w:val="16"/>
-                      <w:szCs w:val="16"/>
-                    </w:rPr>
-                    <w:t>3</w:t>
-                  </w:r>
-                </w:p>
-              </w:tc>
-              <w:tc>
-                <w:tcPr>
-                  <w:tcW w:w="3162" w:type="dxa"/>
-                </w:tcPr>
-                <w:p>
-                  <w:pPr>
-                    <w:rPr>
-                      <w:sz w:val="16"/>
-                      <w:szCs w:val="16"/>
-                    </w:rPr>
-                  </w:pPr>
+                    <w:t>Ughold</w:t>
+                  </w:r>
+                  <w:proofErr w:type="spellEnd"/>
                   <w:r>
                     <w:rPr>
                       <w:b/>
@@ -8505,14 +8897,14 @@
                       <w:szCs w:val="16"/>
                       <w:u w:val="single"/>
                     </w:rPr>
-                    <w:t>Sword of Fodo the Braggart</w:t>
-                  </w:r>
-                  <w:r>
-                    <w:rPr>
-                      <w:sz w:val="16"/>
-                      <w:szCs w:val="16"/>
-                    </w:rPr>
-                    <w:t xml:space="preserve"> – Great Sword (H6*/H4* -- 20g)</w:t>
+                    <w:t xml:space="preserve"> the Ready</w:t>
+                  </w:r>
+                  <w:r>
+                    <w:rPr>
+                      <w:sz w:val="16"/>
+                      <w:szCs w:val="16"/>
+                    </w:rPr>
+                    <w:t xml:space="preserve"> – Axe (M5*/M3* -- 20g)</w:t>
                   </w:r>
                 </w:p>
               </w:tc>
@@ -8534,8 +8926,7 @@
                       <w:sz w:val="16"/>
                       <w:szCs w:val="16"/>
                     </w:rPr>
-                    <w:lastRenderedPageBreak/>
-                    <w:t>4</w:t>
+                    <w:t>2</w:t>
                   </w:r>
                 </w:p>
               </w:tc>
@@ -8560,50 +8951,9 @@
                       <w:szCs w:val="16"/>
                       <w:u w:val="single"/>
                     </w:rPr>
-                    <w:t>Goblin Amulet</w:t>
-                  </w:r>
-                  <w:r>
-                    <w:rPr>
-                      <w:sz w:val="16"/>
-                      <w:szCs w:val="16"/>
-                    </w:rPr>
-                    <w:t xml:space="preserve"> – Disperses a group of goblins and makes one of them become your follower. Discard after use.</w:t>
-                  </w:r>
-                </w:p>
-              </w:tc>
-            </w:tr>
-            <w:tr>
-              <w:tc>
-                <w:tcPr>
-                  <w:tcW w:w="823" w:type="dxa"/>
-                </w:tcPr>
-                <w:p>
-                  <w:pPr>
-                    <w:rPr>
-                      <w:sz w:val="16"/>
-                      <w:szCs w:val="16"/>
-                    </w:rPr>
-                  </w:pPr>
-                  <w:r>
-                    <w:rPr>
-                      <w:sz w:val="16"/>
-                      <w:szCs w:val="16"/>
-                    </w:rPr>
-                    <w:t>5</w:t>
-                  </w:r>
-                </w:p>
-              </w:tc>
-              <w:tc>
-                <w:tcPr>
-                  <w:tcW w:w="3162" w:type="dxa"/>
-                </w:tcPr>
-                <w:p>
-                  <w:pPr>
-                    <w:rPr>
-                      <w:sz w:val="16"/>
-                      <w:szCs w:val="16"/>
-                    </w:rPr>
-                  </w:pPr>
+                    <w:t xml:space="preserve">Spear of </w:t>
+                  </w:r>
+                  <w:proofErr w:type="spellStart"/>
                   <w:r>
                     <w:rPr>
                       <w:b/>
@@ -8614,50 +8964,9 @@
                       <w:szCs w:val="16"/>
                       <w:u w:val="single"/>
                     </w:rPr>
-                    <w:t>Goblin Helm</w:t>
-                  </w:r>
-                  <w:r>
-                    <w:rPr>
-                      <w:sz w:val="16"/>
-                      <w:szCs w:val="16"/>
-                    </w:rPr>
-                    <w:t xml:space="preserve"> – M head armor. Any time a goblin would block you, or target you in battle, make an immediate HIDE roll. If successful, the goblins think you are one of them and leave you alone.</w:t>
-                  </w:r>
-                </w:p>
-              </w:tc>
-            </w:tr>
-            <w:tr>
-              <w:tc>
-                <w:tcPr>
-                  <w:tcW w:w="823" w:type="dxa"/>
-                </w:tcPr>
-                <w:p>
-                  <w:pPr>
-                    <w:rPr>
-                      <w:sz w:val="16"/>
-                      <w:szCs w:val="16"/>
-                    </w:rPr>
-                  </w:pPr>
-                  <w:r>
-                    <w:rPr>
-                      <w:sz w:val="16"/>
-                      <w:szCs w:val="16"/>
-                    </w:rPr>
-                    <w:t>6</w:t>
-                  </w:r>
-                </w:p>
-              </w:tc>
-              <w:tc>
-                <w:tcPr>
-                  <w:tcW w:w="3162" w:type="dxa"/>
-                </w:tcPr>
-                <w:p>
-                  <w:pPr>
-                    <w:rPr>
-                      <w:sz w:val="16"/>
-                      <w:szCs w:val="16"/>
-                    </w:rPr>
-                  </w:pPr>
+                    <w:t>Rathar</w:t>
+                  </w:r>
+                  <w:proofErr w:type="spellEnd"/>
                   <w:r>
                     <w:rPr>
                       <w:b/>
@@ -8668,6 +8977,248 @@
                       <w:szCs w:val="16"/>
                       <w:u w:val="single"/>
                     </w:rPr>
+                    <w:t xml:space="preserve"> the Coward</w:t>
+                  </w:r>
+                  <w:r>
+                    <w:rPr>
+                      <w:sz w:val="16"/>
+                      <w:szCs w:val="16"/>
+                    </w:rPr>
+                    <w:t xml:space="preserve"> – Spear (M6*/M* -- length 14, 10g)</w:t>
+                  </w:r>
+                </w:p>
+              </w:tc>
+            </w:tr>
+            <w:tr>
+              <w:tc>
+                <w:tcPr>
+                  <w:tcW w:w="823" w:type="dxa"/>
+                </w:tcPr>
+                <w:p>
+                  <w:pPr>
+                    <w:rPr>
+                      <w:sz w:val="16"/>
+                      <w:szCs w:val="16"/>
+                    </w:rPr>
+                  </w:pPr>
+                  <w:r>
+                    <w:rPr>
+                      <w:sz w:val="16"/>
+                      <w:szCs w:val="16"/>
+                    </w:rPr>
+                    <w:t>3</w:t>
+                  </w:r>
+                </w:p>
+              </w:tc>
+              <w:tc>
+                <w:tcPr>
+                  <w:tcW w:w="3162" w:type="dxa"/>
+                </w:tcPr>
+                <w:p>
+                  <w:pPr>
+                    <w:rPr>
+                      <w:sz w:val="16"/>
+                      <w:szCs w:val="16"/>
+                    </w:rPr>
+                  </w:pPr>
+                  <w:r>
+                    <w:rPr>
+                      <w:b/>
+                      <w:bCs/>
+                      <w:i/>
+                      <w:iCs/>
+                      <w:sz w:val="16"/>
+                      <w:szCs w:val="16"/>
+                      <w:u w:val="single"/>
+                    </w:rPr>
+                    <w:t xml:space="preserve">Sword of </w:t>
+                  </w:r>
+                  <w:proofErr w:type="spellStart"/>
+                  <w:r>
+                    <w:rPr>
+                      <w:b/>
+                      <w:bCs/>
+                      <w:i/>
+                      <w:iCs/>
+                      <w:sz w:val="16"/>
+                      <w:szCs w:val="16"/>
+                      <w:u w:val="single"/>
+                    </w:rPr>
+                    <w:t>Fodo</w:t>
+                  </w:r>
+                  <w:proofErr w:type="spellEnd"/>
+                  <w:r>
+                    <w:rPr>
+                      <w:b/>
+                      <w:bCs/>
+                      <w:i/>
+                      <w:iCs/>
+                      <w:sz w:val="16"/>
+                      <w:szCs w:val="16"/>
+                      <w:u w:val="single"/>
+                    </w:rPr>
+                    <w:t xml:space="preserve"> the Braggart</w:t>
+                  </w:r>
+                  <w:r>
+                    <w:rPr>
+                      <w:sz w:val="16"/>
+                      <w:szCs w:val="16"/>
+                    </w:rPr>
+                    <w:t xml:space="preserve"> – Great Sword (H6*/H4* -- 20g)</w:t>
+                  </w:r>
+                </w:p>
+              </w:tc>
+            </w:tr>
+            <w:tr>
+              <w:tc>
+                <w:tcPr>
+                  <w:tcW w:w="823" w:type="dxa"/>
+                </w:tcPr>
+                <w:p>
+                  <w:pPr>
+                    <w:rPr>
+                      <w:sz w:val="16"/>
+                      <w:szCs w:val="16"/>
+                    </w:rPr>
+                  </w:pPr>
+                  <w:r>
+                    <w:rPr>
+                      <w:sz w:val="16"/>
+                      <w:szCs w:val="16"/>
+                    </w:rPr>
+                    <w:t>4</w:t>
+                  </w:r>
+                </w:p>
+              </w:tc>
+              <w:tc>
+                <w:tcPr>
+                  <w:tcW w:w="3162" w:type="dxa"/>
+                </w:tcPr>
+                <w:p>
+                  <w:pPr>
+                    <w:rPr>
+                      <w:sz w:val="16"/>
+                      <w:szCs w:val="16"/>
+                    </w:rPr>
+                  </w:pPr>
+                  <w:r>
+                    <w:rPr>
+                      <w:b/>
+                      <w:bCs/>
+                      <w:i/>
+                      <w:iCs/>
+                      <w:sz w:val="16"/>
+                      <w:szCs w:val="16"/>
+                      <w:u w:val="single"/>
+                    </w:rPr>
+                    <w:t>Goblin Amulet</w:t>
+                  </w:r>
+                  <w:r>
+                    <w:rPr>
+                      <w:sz w:val="16"/>
+                      <w:szCs w:val="16"/>
+                    </w:rPr>
+                    <w:t xml:space="preserve"> – Disperses a group of goblins and makes one of them become your follower. Discard after use.</w:t>
+                  </w:r>
+                </w:p>
+              </w:tc>
+            </w:tr>
+            <w:tr>
+              <w:tc>
+                <w:tcPr>
+                  <w:tcW w:w="823" w:type="dxa"/>
+                </w:tcPr>
+                <w:p>
+                  <w:pPr>
+                    <w:rPr>
+                      <w:sz w:val="16"/>
+                      <w:szCs w:val="16"/>
+                    </w:rPr>
+                  </w:pPr>
+                  <w:r>
+                    <w:rPr>
+                      <w:sz w:val="16"/>
+                      <w:szCs w:val="16"/>
+                    </w:rPr>
+                    <w:t>5</w:t>
+                  </w:r>
+                </w:p>
+              </w:tc>
+              <w:tc>
+                <w:tcPr>
+                  <w:tcW w:w="3162" w:type="dxa"/>
+                </w:tcPr>
+                <w:p>
+                  <w:pPr>
+                    <w:rPr>
+                      <w:sz w:val="16"/>
+                      <w:szCs w:val="16"/>
+                    </w:rPr>
+                  </w:pPr>
+                  <w:r>
+                    <w:rPr>
+                      <w:b/>
+                      <w:bCs/>
+                      <w:i/>
+                      <w:iCs/>
+                      <w:sz w:val="16"/>
+                      <w:szCs w:val="16"/>
+                      <w:u w:val="single"/>
+                    </w:rPr>
+                    <w:t>Goblin Helm</w:t>
+                  </w:r>
+                  <w:r>
+                    <w:rPr>
+                      <w:sz w:val="16"/>
+                      <w:szCs w:val="16"/>
+                    </w:rPr>
+                    <w:t xml:space="preserve"> – M head armor. Any time a goblin would block you, or target you in battle, make an immediate HIDE roll. If successful, the goblins think you are one of them and leave you alone.</w:t>
+                  </w:r>
+                </w:p>
+              </w:tc>
+            </w:tr>
+            <w:tr>
+              <w:tc>
+                <w:tcPr>
+                  <w:tcW w:w="823" w:type="dxa"/>
+                </w:tcPr>
+                <w:p>
+                  <w:pPr>
+                    <w:rPr>
+                      <w:sz w:val="16"/>
+                      <w:szCs w:val="16"/>
+                    </w:rPr>
+                  </w:pPr>
+                  <w:r>
+                    <w:rPr>
+                      <w:sz w:val="16"/>
+                      <w:szCs w:val="16"/>
+                    </w:rPr>
+                    <w:t>6</w:t>
+                  </w:r>
+                </w:p>
+              </w:tc>
+              <w:tc>
+                <w:tcPr>
+                  <w:tcW w:w="3162" w:type="dxa"/>
+                </w:tcPr>
+                <w:p>
+                  <w:pPr>
+                    <w:rPr>
+                      <w:sz w:val="16"/>
+                      <w:szCs w:val="16"/>
+                    </w:rPr>
+                  </w:pPr>
+                  <w:r>
+                    <w:rPr>
+                      <w:b/>
+                      <w:bCs/>
+                      <w:i/>
+                      <w:iCs/>
+                      <w:sz w:val="16"/>
+                      <w:szCs w:val="16"/>
+                      <w:u w:val="single"/>
+                    </w:rPr>
                     <w:t>Goblin Totem</w:t>
                   </w:r>
                   <w:r>
@@ -8706,7 +9257,14 @@
                 <w:sz w:val="16"/>
                 <w:szCs w:val="16"/>
               </w:rPr>
-              <w:t>Alternately, a character can cast Deal with Goblins to negotiate with the horde’s leader. Casting the spell allows an immediate Meeting roll. If the roll comes up as a TRADE result (as opposed to NO DEAL, INSULT, CHALLENGE, or BLOCK/BATTLE), the horde disperses and the character gets credit for “killing” those goblins.</w:t>
+              <w:t>Alternately, a character can cast Deal with Goblins to negotiate with the horde’s leader. Casting the spell allows an immediate Meeting roll. If the roll comes up as a TRADE result (as opposed to NO DEAL, INSULT, CHALLENGE, or BLOCK/BATTLE), the horde disperses and the character gets credit for “killing” those goblins</w:t>
+            </w:r>
+            <w:r>
+              <w:rPr>
+                <w:sz w:val="16"/>
+                <w:szCs w:val="16"/>
+              </w:rPr>
+              <w:t xml:space="preserve"> (but no artifact).</w:t>
             </w:r>
           </w:p>
         </w:tc>
@@ -8861,7 +9419,7 @@
             </w:tblPr>
             <w:tblGrid>
               <w:gridCol w:w="362"/>
-              <w:gridCol w:w="5311"/>
+              <w:gridCol w:w="5310"/>
             </w:tblGrid>
             <w:tr>
               <w:tc>
@@ -9571,7 +10129,28 @@
                 <w:sz w:val="16"/>
                 <w:szCs w:val="16"/>
               </w:rPr>
-              <w:t>The Order calls an Inquisition for two weeks. During the Inquisition, the following actions score you 1 VP:</w:t>
+              <w:t xml:space="preserve">The Order calls an Inquisition for two weeks. </w:t>
+            </w:r>
+            <w:r>
+              <w:rPr>
+                <w:sz w:val="16"/>
+                <w:szCs w:val="16"/>
+              </w:rPr>
+              <w:t xml:space="preserve">During this time, execute a QUEST phase in the </w:t>
+            </w:r>
+            <w:r>
+              <w:rPr>
+                <w:sz w:val="16"/>
+                <w:szCs w:val="16"/>
+              </w:rPr>
+              <w:t>CHAPEL</w:t>
+            </w:r>
+            <w:r>
+              <w:rPr>
+                <w:sz w:val="16"/>
+                <w:szCs w:val="16"/>
+              </w:rPr>
+              <w:t xml:space="preserve"> and perform one of the following actions to score 1 VP:</w:t>
             </w:r>
           </w:p>
           <w:p>
@@ -9743,7 +10322,35 @@
                 <w:sz w:val="16"/>
                 <w:szCs w:val="16"/>
               </w:rPr>
-              <w:t>The Soldiers need your assistance to maintain peace in the realm. During this time, the following actions score you 1 VP:</w:t>
+              <w:t>The Soldiers need your assistance to maintain peace in the realm. During this time,</w:t>
+            </w:r>
+            <w:r>
+              <w:rPr>
+                <w:sz w:val="16"/>
+                <w:szCs w:val="16"/>
+              </w:rPr>
+              <w:t xml:space="preserve"> execute a QUEST phase in the HOUSE and perform one of the</w:t>
+            </w:r>
+            <w:r>
+              <w:rPr>
+                <w:sz w:val="16"/>
+                <w:szCs w:val="16"/>
+              </w:rPr>
+              <w:t xml:space="preserve"> following actions </w:t>
+            </w:r>
+            <w:r>
+              <w:rPr>
+                <w:sz w:val="16"/>
+                <w:szCs w:val="16"/>
+              </w:rPr>
+              <w:t>to score</w:t>
+            </w:r>
+            <w:r>
+              <w:rPr>
+                <w:sz w:val="16"/>
+                <w:szCs w:val="16"/>
+              </w:rPr>
+              <w:t xml:space="preserve"> 1 VP:</w:t>
             </w:r>
           </w:p>
           <w:p>
@@ -9803,7 +10410,39 @@
                 <w:sz w:val="16"/>
                 <w:szCs w:val="16"/>
               </w:rPr>
-              <w:t>Killing a member of the Bashkar, Lancers, Woodfolk, or Rogues</w:t>
+              <w:t xml:space="preserve">Killing a member of the </w:t>
+            </w:r>
+            <w:proofErr w:type="spellStart"/>
+            <w:r>
+              <w:rPr>
+                <w:sz w:val="16"/>
+                <w:szCs w:val="16"/>
+              </w:rPr>
+              <w:t>Bashkar</w:t>
+            </w:r>
+            <w:proofErr w:type="spellEnd"/>
+            <w:r>
+              <w:rPr>
+                <w:sz w:val="16"/>
+                <w:szCs w:val="16"/>
+              </w:rPr>
+              <w:t xml:space="preserve">, Lancers, </w:t>
+            </w:r>
+            <w:proofErr w:type="spellStart"/>
+            <w:r>
+              <w:rPr>
+                <w:sz w:val="16"/>
+                <w:szCs w:val="16"/>
+              </w:rPr>
+              <w:t>Woodfolk</w:t>
+            </w:r>
+            <w:proofErr w:type="spellEnd"/>
+            <w:r>
+              <w:rPr>
+                <w:sz w:val="16"/>
+                <w:szCs w:val="16"/>
+              </w:rPr>
+              <w:t>, or Rogues</w:t>
             </w:r>
           </w:p>
           <w:p>
@@ -10167,6 +10806,7 @@
                       <w:sz w:val="16"/>
                       <w:szCs w:val="16"/>
                     </w:rPr>
+                    <w:lastRenderedPageBreak/>
                     <w:t>2</w:t>
                   </w:r>
                 </w:p>
@@ -10604,7 +11244,27 @@
                 <w:sz w:val="16"/>
                 <w:szCs w:val="16"/>
               </w:rPr>
-              <w:t>Note: the Dwarf, or any character who can produce extra phases in caves rolls only 1 die on this table.</w:t>
+              <w:t xml:space="preserve">Note: </w:t>
+            </w:r>
+            <w:proofErr w:type="gramStart"/>
+            <w:r>
+              <w:rPr>
+                <w:i/>
+                <w:iCs/>
+                <w:sz w:val="16"/>
+                <w:szCs w:val="16"/>
+              </w:rPr>
+              <w:t>the</w:t>
+            </w:r>
+            <w:proofErr w:type="gramEnd"/>
+            <w:r>
+              <w:rPr>
+                <w:i/>
+                <w:iCs/>
+                <w:sz w:val="16"/>
+                <w:szCs w:val="16"/>
+              </w:rPr>
+              <w:t xml:space="preserve"> Dwarf, or any character who can produce extra phases in caves rolls only 1 die on this table.</w:t>
             </w:r>
           </w:p>
         </w:tc>
@@ -10672,7 +11332,23 @@
                 <w:sz w:val="16"/>
                 <w:szCs w:val="16"/>
               </w:rPr>
-              <w:t>Choose 4 random clearings and place a ? token in each.</w:t>
+              <w:t xml:space="preserve">Choose 4 random clearings and place </w:t>
+            </w:r>
+            <w:proofErr w:type="gramStart"/>
+            <w:r>
+              <w:rPr>
+                <w:sz w:val="16"/>
+                <w:szCs w:val="16"/>
+              </w:rPr>
+              <w:t>a ?</w:t>
+            </w:r>
+            <w:proofErr w:type="gramEnd"/>
+            <w:r>
+              <w:rPr>
+                <w:sz w:val="16"/>
+                <w:szCs w:val="16"/>
+              </w:rPr>
+              <w:t xml:space="preserve"> token in each.</w:t>
             </w:r>
           </w:p>
           <w:p>
@@ -10717,7 +11393,41 @@
                 <w:sz w:val="16"/>
                 <w:szCs w:val="16"/>
               </w:rPr>
-              <w:t>Any character who ends a phase unhidden in a clearing with a ? token may turn that token over.</w:t>
+              <w:t xml:space="preserve">Any character who </w:t>
+            </w:r>
+            <w:r>
+              <w:rPr>
+                <w:b/>
+                <w:bCs/>
+                <w:i/>
+                <w:iCs/>
+                <w:sz w:val="16"/>
+                <w:szCs w:val="16"/>
+              </w:rPr>
+              <w:t>executes a QUEST phase</w:t>
+            </w:r>
+            <w:r>
+              <w:rPr>
+                <w:sz w:val="16"/>
+                <w:szCs w:val="16"/>
+              </w:rPr>
+              <w:t xml:space="preserve"> in a clearing with </w:t>
+            </w:r>
+            <w:proofErr w:type="gramStart"/>
+            <w:r>
+              <w:rPr>
+                <w:sz w:val="16"/>
+                <w:szCs w:val="16"/>
+              </w:rPr>
+              <w:t>a ?</w:t>
+            </w:r>
+            <w:proofErr w:type="gramEnd"/>
+            <w:r>
+              <w:rPr>
+                <w:sz w:val="16"/>
+                <w:szCs w:val="16"/>
+              </w:rPr>
+              <w:t xml:space="preserve"> token may turn that token over.</w:t>
             </w:r>
           </w:p>
           <w:p>
@@ -10849,7 +11559,25 @@
                 <w:sz w:val="16"/>
                 <w:szCs w:val="16"/>
               </w:rPr>
-              <w:t>Any character may visit the monastery and avail themselves of its services by executing a TRADE phase.</w:t>
+              <w:t xml:space="preserve">Any character may visit the monastery and avail themselves of its services by </w:t>
+            </w:r>
+            <w:r>
+              <w:rPr>
+                <w:b/>
+                <w:bCs/>
+                <w:i/>
+                <w:iCs/>
+                <w:sz w:val="16"/>
+                <w:szCs w:val="16"/>
+              </w:rPr>
+              <w:t>executing a TRADE phase</w:t>
+            </w:r>
+            <w:r>
+              <w:rPr>
+                <w:sz w:val="16"/>
+                <w:szCs w:val="16"/>
+              </w:rPr>
+              <w:t>.</w:t>
             </w:r>
           </w:p>
           <w:p>
@@ -11084,7 +11812,25 @@
                 <w:sz w:val="16"/>
                 <w:szCs w:val="16"/>
               </w:rPr>
-              <w:t>The first player to get to the visitor and end a phase in his clearing will become his guide.</w:t>
+              <w:t xml:space="preserve">The first player to get to the visitor and </w:t>
+            </w:r>
+            <w:r>
+              <w:rPr>
+                <w:b/>
+                <w:bCs/>
+                <w:i/>
+                <w:iCs/>
+                <w:sz w:val="16"/>
+                <w:szCs w:val="16"/>
+              </w:rPr>
+              <w:t>end a phase in his clearing</w:t>
+            </w:r>
+            <w:r>
+              <w:rPr>
+                <w:sz w:val="16"/>
+                <w:szCs w:val="16"/>
+              </w:rPr>
+              <w:t xml:space="preserve"> will become his guide.</w:t>
             </w:r>
           </w:p>
           <w:p>
@@ -11922,6 +12668,7 @@
                 <w:sz w:val="16"/>
                 <w:szCs w:val="16"/>
               </w:rPr>
+              <w:lastRenderedPageBreak/>
               <w:t>Poison Pool</w:t>
             </w:r>
           </w:p>
@@ -12024,16 +12771,16 @@
                 <w:sz w:val="16"/>
                 <w:szCs w:val="16"/>
               </w:rPr>
-              <w:t>A character can resolve this event in one of the following ways:</w:t>
-            </w:r>
-          </w:p>
-          <w:p>
-            <w:pPr>
-              <w:pStyle w:val="ListParagraph"/>
-              <w:numPr>
-                <w:ilvl w:val="0"/>
-                <w:numId w:val="8"/>
-              </w:numPr>
+              <w:t>A character can resolve this event</w:t>
+            </w:r>
+            <w:r>
+              <w:rPr>
+                <w:sz w:val="16"/>
+                <w:szCs w:val="16"/>
+              </w:rPr>
+              <w:t xml:space="preserve"> by </w:t>
+            </w:r>
+            <w:r>
               <w:rPr>
                 <w:b/>
                 <w:bCs/>
@@ -12041,10 +12788,45 @@
                 <w:iCs/>
                 <w:sz w:val="16"/>
                 <w:szCs w:val="16"/>
-                <w:u w:val="single"/>
-              </w:rPr>
-            </w:pPr>
-            <w:r>
+              </w:rPr>
+              <w:t>ending the day in the clearing</w:t>
+            </w:r>
+            <w:r>
+              <w:rPr>
+                <w:sz w:val="16"/>
+                <w:szCs w:val="16"/>
+              </w:rPr>
+              <w:t xml:space="preserve"> and performing o</w:t>
+            </w:r>
+            <w:r>
+              <w:rPr>
+                <w:sz w:val="16"/>
+                <w:szCs w:val="16"/>
+              </w:rPr>
+              <w:t xml:space="preserve">ne of the following </w:t>
+            </w:r>
+            <w:r>
+              <w:rPr>
+                <w:sz w:val="16"/>
+                <w:szCs w:val="16"/>
+              </w:rPr>
+              <w:t>actions</w:t>
+            </w:r>
+            <w:r>
+              <w:rPr>
+                <w:sz w:val="16"/>
+                <w:szCs w:val="16"/>
+              </w:rPr>
+              <w:t>:</w:t>
+            </w:r>
+          </w:p>
+          <w:p>
+            <w:pPr>
+              <w:pStyle w:val="ListParagraph"/>
+              <w:numPr>
+                <w:ilvl w:val="0"/>
+                <w:numId w:val="8"/>
+              </w:numPr>
               <w:rPr>
                 <w:b/>
                 <w:bCs/>
@@ -12054,8 +12836,7 @@
                 <w:szCs w:val="16"/>
                 <w:u w:val="single"/>
               </w:rPr>
-              <w:t>Alchemy</w:t>
-            </w:r>
+            </w:pPr>
             <w:r>
               <w:rPr>
                 <w:b/>
@@ -12066,23 +12847,9 @@
                 <w:szCs w:val="16"/>
                 <w:u w:val="single"/>
               </w:rPr>
-              <w:t xml:space="preserve"> &amp; Lore</w:t>
-            </w:r>
-            <w:r>
-              <w:rPr>
-                <w:sz w:val="16"/>
-                <w:szCs w:val="16"/>
-              </w:rPr>
-              <w:t xml:space="preserve"> – Fatigue any number of asterisks of MAGIC II, or MAGIC IV. For every 2 asterisks you fatigue, you get a chance to create a potion that will purify the pool. Each chance is a roll with 3, 2 or 1 being a success.</w:t>
-            </w:r>
-          </w:p>
-          <w:p>
-            <w:pPr>
-              <w:pStyle w:val="ListParagraph"/>
-              <w:numPr>
-                <w:ilvl w:val="0"/>
-                <w:numId w:val="8"/>
-              </w:numPr>
+              <w:t>Alchemy</w:t>
+            </w:r>
+            <w:r>
               <w:rPr>
                 <w:b/>
                 <w:bCs/>
@@ -12090,9 +12857,25 @@
                 <w:iCs/>
                 <w:sz w:val="16"/>
                 <w:szCs w:val="16"/>
-              </w:rPr>
-            </w:pPr>
-            <w:r>
+                <w:u w:val="single"/>
+              </w:rPr>
+              <w:t xml:space="preserve"> &amp; Lore</w:t>
+            </w:r>
+            <w:r>
+              <w:rPr>
+                <w:sz w:val="16"/>
+                <w:szCs w:val="16"/>
+              </w:rPr>
+              <w:t xml:space="preserve"> – Fatigue any number of asterisks of MAGIC II, or MAGIC IV. For every 2 asterisks you fatigue, you get a chance to create a potion that will purify the pool. Each chance is a roll with 3, 2 or 1 being a success.</w:t>
+            </w:r>
+          </w:p>
+          <w:p>
+            <w:pPr>
+              <w:pStyle w:val="ListParagraph"/>
+              <w:numPr>
+                <w:ilvl w:val="0"/>
+                <w:numId w:val="8"/>
+              </w:numPr>
               <w:rPr>
                 <w:b/>
                 <w:bCs/>
@@ -12100,76 +12883,9 @@
                 <w:iCs/>
                 <w:sz w:val="16"/>
                 <w:szCs w:val="16"/>
-                <w:u w:val="single"/>
-              </w:rPr>
-              <w:t>Purify the Pool</w:t>
-            </w:r>
-            <w:r>
-              <w:rPr>
-                <w:sz w:val="16"/>
-                <w:szCs w:val="16"/>
-              </w:rPr>
-              <w:t xml:space="preserve"> – Ending the day in the clearing and casting </w:t>
-            </w:r>
-            <w:r>
-              <w:rPr>
-                <w:b/>
-                <w:bCs/>
-                <w:sz w:val="16"/>
-                <w:szCs w:val="16"/>
-                <w:u w:val="single"/>
-              </w:rPr>
-              <w:t>Exorcise</w:t>
-            </w:r>
-            <w:r>
-              <w:rPr>
-                <w:sz w:val="16"/>
-                <w:szCs w:val="16"/>
-              </w:rPr>
-              <w:t xml:space="preserve">, </w:t>
-            </w:r>
-            <w:r>
-              <w:rPr>
-                <w:b/>
-                <w:bCs/>
-                <w:sz w:val="16"/>
-                <w:szCs w:val="16"/>
-                <w:u w:val="single"/>
-              </w:rPr>
-              <w:t>Melt into Mist</w:t>
-            </w:r>
-            <w:r>
-              <w:rPr>
-                <w:sz w:val="16"/>
-                <w:szCs w:val="16"/>
-              </w:rPr>
-              <w:t xml:space="preserve">, or </w:t>
-            </w:r>
-            <w:r>
-              <w:rPr>
-                <w:b/>
-                <w:bCs/>
-                <w:sz w:val="16"/>
-                <w:szCs w:val="16"/>
-                <w:u w:val="single"/>
-              </w:rPr>
-              <w:t>Remedy</w:t>
-            </w:r>
-            <w:r>
-              <w:rPr>
-                <w:sz w:val="16"/>
-                <w:szCs w:val="16"/>
-              </w:rPr>
-              <w:t xml:space="preserve"> will purify the water here.</w:t>
-            </w:r>
-          </w:p>
-          <w:p>
-            <w:pPr>
-              <w:pStyle w:val="ListParagraph"/>
-              <w:numPr>
-                <w:ilvl w:val="0"/>
-                <w:numId w:val="8"/>
-              </w:numPr>
+              </w:rPr>
+            </w:pPr>
+            <w:r>
               <w:rPr>
                 <w:b/>
                 <w:bCs/>
@@ -12177,9 +12893,76 @@
                 <w:iCs/>
                 <w:sz w:val="16"/>
                 <w:szCs w:val="16"/>
-              </w:rPr>
-            </w:pPr>
-            <w:r>
+                <w:u w:val="single"/>
+              </w:rPr>
+              <w:t>Purify the Pool</w:t>
+            </w:r>
+            <w:r>
+              <w:rPr>
+                <w:sz w:val="16"/>
+                <w:szCs w:val="16"/>
+              </w:rPr>
+              <w:t xml:space="preserve"> – Ending the day in the clearing and casting </w:t>
+            </w:r>
+            <w:r>
+              <w:rPr>
+                <w:b/>
+                <w:bCs/>
+                <w:sz w:val="16"/>
+                <w:szCs w:val="16"/>
+                <w:u w:val="single"/>
+              </w:rPr>
+              <w:t>Exorcise</w:t>
+            </w:r>
+            <w:r>
+              <w:rPr>
+                <w:sz w:val="16"/>
+                <w:szCs w:val="16"/>
+              </w:rPr>
+              <w:t xml:space="preserve">, </w:t>
+            </w:r>
+            <w:r>
+              <w:rPr>
+                <w:b/>
+                <w:bCs/>
+                <w:sz w:val="16"/>
+                <w:szCs w:val="16"/>
+                <w:u w:val="single"/>
+              </w:rPr>
+              <w:t>Melt into Mist</w:t>
+            </w:r>
+            <w:r>
+              <w:rPr>
+                <w:sz w:val="16"/>
+                <w:szCs w:val="16"/>
+              </w:rPr>
+              <w:t xml:space="preserve">, or </w:t>
+            </w:r>
+            <w:r>
+              <w:rPr>
+                <w:b/>
+                <w:bCs/>
+                <w:sz w:val="16"/>
+                <w:szCs w:val="16"/>
+                <w:u w:val="single"/>
+              </w:rPr>
+              <w:t>Remedy</w:t>
+            </w:r>
+            <w:r>
+              <w:rPr>
+                <w:sz w:val="16"/>
+                <w:szCs w:val="16"/>
+              </w:rPr>
+              <w:t xml:space="preserve"> will purify the water here.</w:t>
+            </w:r>
+          </w:p>
+          <w:p>
+            <w:pPr>
+              <w:pStyle w:val="ListParagraph"/>
+              <w:numPr>
+                <w:ilvl w:val="0"/>
+                <w:numId w:val="8"/>
+              </w:numPr>
               <w:rPr>
                 <w:b/>
                 <w:bCs/>
@@ -12187,9 +12970,18 @@
                 <w:iCs/>
                 <w:sz w:val="16"/>
                 <w:szCs w:val="16"/>
+              </w:rPr>
+            </w:pPr>
+            <w:r>
+              <w:rPr>
+                <w:b/>
+                <w:bCs/>
+                <w:i/>
+                <w:iCs/>
+                <w:sz w:val="16"/>
+                <w:szCs w:val="16"/>
                 <w:u w:val="single"/>
               </w:rPr>
-              <w:lastRenderedPageBreak/>
               <w:t>Scholarly Advi</w:t>
             </w:r>
             <w:r>
@@ -12283,7 +13075,7 @@
             </w:tblPr>
             <w:tblGrid>
               <w:gridCol w:w="359"/>
-              <w:gridCol w:w="5314"/>
+              <w:gridCol w:w="5313"/>
             </w:tblGrid>
             <w:tr>
               <w:tc>
@@ -12896,7 +13688,6 @@
                 <w:sz w:val="16"/>
                 <w:szCs w:val="16"/>
               </w:rPr>
-              <w:lastRenderedPageBreak/>
               <w:t>The Porter</w:t>
             </w:r>
           </w:p>
@@ -12947,7 +13738,21 @@
                 <w:sz w:val="16"/>
                 <w:szCs w:val="16"/>
               </w:rPr>
-              <w:t>The Porter costs 8 gold to hire for the rest of the game.</w:t>
+              <w:t xml:space="preserve">The Porter costs 8 gold to </w:t>
+            </w:r>
+            <w:r>
+              <w:rPr>
+                <w:sz w:val="16"/>
+                <w:szCs w:val="16"/>
+              </w:rPr>
+              <w:t>HIRE</w:t>
+            </w:r>
+            <w:r>
+              <w:rPr>
+                <w:sz w:val="16"/>
+                <w:szCs w:val="16"/>
+              </w:rPr>
+              <w:t xml:space="preserve"> for the rest of the game.</w:t>
             </w:r>
           </w:p>
           <w:p>
@@ -13503,7 +14308,25 @@
                 <w:sz w:val="16"/>
                 <w:szCs w:val="16"/>
               </w:rPr>
-              <w:t>When a character enters, roll to determine that week’s Rift Guardian</w:t>
+              <w:t xml:space="preserve">When a character </w:t>
+            </w:r>
+            <w:r>
+              <w:rPr>
+                <w:b/>
+                <w:bCs/>
+                <w:i/>
+                <w:iCs/>
+                <w:sz w:val="16"/>
+                <w:szCs w:val="16"/>
+              </w:rPr>
+              <w:t>ends a phase in the clearing</w:t>
+            </w:r>
+            <w:r>
+              <w:rPr>
+                <w:sz w:val="16"/>
+                <w:szCs w:val="16"/>
+              </w:rPr>
+              <w:t>, roll to determine that week’s Rift Guardian</w:t>
             </w:r>
           </w:p>
           <w:p>
@@ -13522,7 +14345,7 @@
             </w:tblPr>
             <w:tblGrid>
               <w:gridCol w:w="734"/>
-              <w:gridCol w:w="4935"/>
+              <w:gridCol w:w="4934"/>
             </w:tblGrid>
             <w:tr>
               <w:tc>
@@ -13826,6 +14649,26 @@
                 <w:szCs w:val="16"/>
               </w:rPr>
             </w:pPr>
+          </w:p>
+          <w:p>
+            <w:pPr>
+              <w:pStyle w:val="ListParagraph"/>
+              <w:numPr>
+                <w:ilvl w:val="0"/>
+                <w:numId w:val="8"/>
+              </w:numPr>
+              <w:rPr>
+                <w:sz w:val="16"/>
+                <w:szCs w:val="16"/>
+              </w:rPr>
+            </w:pPr>
+            <w:r>
+              <w:rPr>
+                <w:sz w:val="16"/>
+                <w:szCs w:val="16"/>
+              </w:rPr>
+              <w:t>The Guardian does not prowl, but blocks unhidden characters as normal.</w:t>
+            </w:r>
           </w:p>
           <w:p>
             <w:pPr>
@@ -13933,21 +14776,14 @@
                 <w:szCs w:val="16"/>
                 <w:u w:val="single"/>
               </w:rPr>
-              <w:t>Seal with Blood</w:t>
-            </w:r>
-            <w:r>
-              <w:rPr>
-                <w:sz w:val="16"/>
-                <w:szCs w:val="16"/>
-              </w:rPr>
-              <w:t xml:space="preserve"> – Roll and wound that many chits, score 1 VP, or forego the VP to gain a MAGIC IV4* or MAGIC V4* chit.</w:t>
-            </w:r>
-            <w:r>
-              <w:rPr>
-                <w:sz w:val="16"/>
-                <w:szCs w:val="16"/>
-              </w:rPr>
-              <w:t xml:space="preserve"> You may also sacrifice one of your hirelings, but that group will become unfriendly with you.</w:t>
+              <w:t>Seal with an artifact</w:t>
+            </w:r>
+            <w:r>
+              <w:rPr>
+                <w:sz w:val="16"/>
+                <w:szCs w:val="16"/>
+              </w:rPr>
+              <w:t xml:space="preserve"> – Discard any item with a color magic, or with a spell on it, score 1 VP.</w:t>
             </w:r>
           </w:p>
           <w:p>
@@ -13972,6 +14808,60 @@
                 <w:szCs w:val="16"/>
                 <w:u w:val="single"/>
               </w:rPr>
+              <w:t>Seal with Blood</w:t>
+            </w:r>
+            <w:r>
+              <w:rPr>
+                <w:sz w:val="16"/>
+                <w:szCs w:val="16"/>
+              </w:rPr>
+              <w:t xml:space="preserve"> – Roll and wound that many chits, score 1 VP, or forego the VP to gain a MAGIC IV4* or MAGIC V4* chit.</w:t>
+            </w:r>
+            <w:r>
+              <w:rPr>
+                <w:sz w:val="16"/>
+                <w:szCs w:val="16"/>
+              </w:rPr>
+              <w:t xml:space="preserve"> </w:t>
+            </w:r>
+            <w:r>
+              <w:rPr>
+                <w:sz w:val="16"/>
+                <w:szCs w:val="16"/>
+              </w:rPr>
+              <w:t>Alternately, you may</w:t>
+            </w:r>
+            <w:r>
+              <w:rPr>
+                <w:sz w:val="16"/>
+                <w:szCs w:val="16"/>
+              </w:rPr>
+              <w:t xml:space="preserve"> sacrifice one of your hirelings, but that group will become unfriendly with you.</w:t>
+            </w:r>
+          </w:p>
+          <w:p>
+            <w:pPr>
+              <w:pStyle w:val="ListParagraph"/>
+              <w:numPr>
+                <w:ilvl w:val="0"/>
+                <w:numId w:val="8"/>
+              </w:numPr>
+              <w:rPr>
+                <w:sz w:val="16"/>
+                <w:szCs w:val="16"/>
+              </w:rPr>
+            </w:pPr>
+            <w:r>
+              <w:rPr>
+                <w:b/>
+                <w:bCs/>
+                <w:i/>
+                <w:iCs/>
+                <w:sz w:val="16"/>
+                <w:szCs w:val="16"/>
+                <w:u w:val="single"/>
+              </w:rPr>
+              <w:lastRenderedPageBreak/>
               <w:t>Commune</w:t>
             </w:r>
             <w:r>
@@ -14024,6 +14914,7 @@
                 <w:sz w:val="16"/>
                 <w:szCs w:val="16"/>
               </w:rPr>
+              <w:lastRenderedPageBreak/>
               <w:t>Spider Plague</w:t>
             </w:r>
           </w:p>
@@ -14297,7 +15188,6 @@
                       <w:sz w:val="16"/>
                       <w:szCs w:val="16"/>
                     </w:rPr>
-                    <w:lastRenderedPageBreak/>
                     <w:t>5</w:t>
                   </w:r>
                 </w:p>
@@ -14412,7 +15302,6 @@
                 <w:sz w:val="16"/>
                 <w:szCs w:val="16"/>
               </w:rPr>
-              <w:lastRenderedPageBreak/>
               <w:t>When the wolves are cleared, any character who killed a spider gets 1 VP and 5G for each spider they killed.</w:t>
             </w:r>
           </w:p>
@@ -14645,7 +15534,21 @@
                 <w:sz w:val="16"/>
                 <w:szCs w:val="16"/>
               </w:rPr>
-              <w:t>The Strongman costs 8 gold to hire for the rest of the game.</w:t>
+              <w:t xml:space="preserve">The Strongman costs 8 gold to </w:t>
+            </w:r>
+            <w:r>
+              <w:rPr>
+                <w:sz w:val="16"/>
+                <w:szCs w:val="16"/>
+              </w:rPr>
+              <w:t>HIRE</w:t>
+            </w:r>
+            <w:r>
+              <w:rPr>
+                <w:sz w:val="16"/>
+                <w:szCs w:val="16"/>
+              </w:rPr>
+              <w:t xml:space="preserve"> for the rest of the game.</w:t>
             </w:r>
           </w:p>
           <w:p>
@@ -15234,7 +16137,7 @@
             </w:tblPr>
             <w:tblGrid>
               <w:gridCol w:w="471"/>
-              <w:gridCol w:w="5198"/>
+              <w:gridCol w:w="5197"/>
             </w:tblGrid>
             <w:tr>
               <w:tc>
@@ -15657,6 +16560,7 @@
                 <w:sz w:val="16"/>
                 <w:szCs w:val="16"/>
               </w:rPr>
+              <w:lastRenderedPageBreak/>
               <w:t>Wood Sprite</w:t>
             </w:r>
           </w:p>
@@ -15812,7 +16716,6 @@
                 <w:sz w:val="16"/>
                 <w:szCs w:val="16"/>
               </w:rPr>
-              <w:lastRenderedPageBreak/>
               <w:t>Young Knight</w:t>
             </w:r>
           </w:p>
@@ -15860,10 +16763,21 @@
             </w:pPr>
             <w:r>
               <w:rPr>
-                <w:sz w:val="16"/>
-                <w:szCs w:val="16"/>
-              </w:rPr>
-              <w:t>End a phase unhidden in the Knight’s clearing.</w:t>
+                <w:b/>
+                <w:bCs/>
+                <w:i/>
+                <w:iCs/>
+                <w:sz w:val="16"/>
+                <w:szCs w:val="16"/>
+              </w:rPr>
+              <w:t>End a phase unhidden</w:t>
+            </w:r>
+            <w:r>
+              <w:rPr>
+                <w:sz w:val="16"/>
+                <w:szCs w:val="16"/>
+              </w:rPr>
+              <w:t xml:space="preserve"> in the Knight’s clearing.</w:t>
             </w:r>
           </w:p>
           <w:p>
@@ -16054,9 +16968,9 @@
         <w:tblLook w:val="04A0" w:firstRow="1" w:lastRow="0" w:firstColumn="1" w:lastColumn="0" w:noHBand="0" w:noVBand="1"/>
       </w:tblPr>
       <w:tblGrid>
-        <w:gridCol w:w="1252"/>
-        <w:gridCol w:w="2721"/>
-        <w:gridCol w:w="5377"/>
+        <w:gridCol w:w="1247"/>
+        <w:gridCol w:w="2686"/>
+        <w:gridCol w:w="5417"/>
       </w:tblGrid>
       <w:tr>
         <w:tc>
@@ -16217,7 +17131,14 @@
                 <w:sz w:val="16"/>
                 <w:szCs w:val="16"/>
               </w:rPr>
-              <w:t xml:space="preserve"> visitor.</w:t>
+              <w:t xml:space="preserve"> visitor</w:t>
+            </w:r>
+            <w:r>
+              <w:rPr>
+                <w:sz w:val="16"/>
+                <w:szCs w:val="16"/>
+              </w:rPr>
+              <w:t xml:space="preserve"> and execute a TRADE phase.</w:t>
             </w:r>
           </w:p>
           <w:p>
@@ -16309,7 +17230,14 @@
                 <w:sz w:val="16"/>
                 <w:szCs w:val="16"/>
               </w:rPr>
-              <w:t>Discover the Dig as though it were a treasure site.</w:t>
+              <w:t>LOCATE</w:t>
+            </w:r>
+            <w:r>
+              <w:rPr>
+                <w:sz w:val="16"/>
+                <w:szCs w:val="16"/>
+              </w:rPr>
+              <w:t xml:space="preserve"> the Dig as though it were a treasure site.</w:t>
             </w:r>
           </w:p>
           <w:p>
@@ -16392,36 +17320,93 @@
                 <w:numId w:val="8"/>
               </w:numPr>
               <w:rPr>
-                <w:sz w:val="16"/>
-                <w:szCs w:val="16"/>
-              </w:rPr>
-            </w:pPr>
-            <w:r>
-              <w:rPr>
-                <w:sz w:val="16"/>
-                <w:szCs w:val="16"/>
-              </w:rPr>
-              <w:t>Take a damaged piece of armor to the Armorer and pay him 1 gold.</w:t>
-            </w:r>
-          </w:p>
-          <w:p>
-            <w:pPr>
-              <w:pStyle w:val="ListParagraph"/>
-              <w:numPr>
-                <w:ilvl w:val="0"/>
-                <w:numId w:val="8"/>
-              </w:numPr>
-              <w:rPr>
-                <w:sz w:val="16"/>
-                <w:szCs w:val="16"/>
-              </w:rPr>
-            </w:pPr>
-            <w:r>
-              <w:rPr>
-                <w:sz w:val="16"/>
-                <w:szCs w:val="16"/>
-              </w:rPr>
-              <w:t>He will repair the piece of armor, and he will teach you his secrets.</w:t>
+                <w:b/>
+                <w:bCs/>
+                <w:i/>
+                <w:iCs/>
+                <w:sz w:val="16"/>
+                <w:szCs w:val="16"/>
+              </w:rPr>
+            </w:pPr>
+            <w:r>
+              <w:rPr>
+                <w:b/>
+                <w:bCs/>
+                <w:i/>
+                <w:iCs/>
+                <w:sz w:val="16"/>
+                <w:szCs w:val="16"/>
+              </w:rPr>
+              <w:t>Take a damaged piece of armor to the Armorer</w:t>
+            </w:r>
+            <w:r>
+              <w:rPr>
+                <w:b/>
+                <w:bCs/>
+                <w:i/>
+                <w:iCs/>
+                <w:sz w:val="16"/>
+                <w:szCs w:val="16"/>
+              </w:rPr>
+              <w:t xml:space="preserve">, </w:t>
+            </w:r>
+            <w:r>
+              <w:rPr>
+                <w:b/>
+                <w:bCs/>
+                <w:i/>
+                <w:iCs/>
+                <w:sz w:val="16"/>
+                <w:szCs w:val="16"/>
+              </w:rPr>
+              <w:t>pay him 1 gold</w:t>
+            </w:r>
+            <w:r>
+              <w:rPr>
+                <w:b/>
+                <w:bCs/>
+                <w:i/>
+                <w:iCs/>
+                <w:sz w:val="16"/>
+                <w:szCs w:val="16"/>
+              </w:rPr>
+              <w:t>, and execute a QUEST phase.</w:t>
+            </w:r>
+          </w:p>
+          <w:p>
+            <w:pPr>
+              <w:pStyle w:val="ListParagraph"/>
+              <w:numPr>
+                <w:ilvl w:val="0"/>
+                <w:numId w:val="8"/>
+              </w:numPr>
+              <w:rPr>
+                <w:sz w:val="16"/>
+                <w:szCs w:val="16"/>
+              </w:rPr>
+            </w:pPr>
+            <w:r>
+              <w:rPr>
+                <w:sz w:val="16"/>
+                <w:szCs w:val="16"/>
+              </w:rPr>
+              <w:t xml:space="preserve">He will repair the piece of armor, and he will teach </w:t>
+            </w:r>
+            <w:proofErr w:type="gramStart"/>
+            <w:r>
+              <w:rPr>
+                <w:sz w:val="16"/>
+                <w:szCs w:val="16"/>
+              </w:rPr>
+              <w:t>you</w:t>
+            </w:r>
+            <w:proofErr w:type="gramEnd"/>
+            <w:r>
+              <w:rPr>
+                <w:sz w:val="16"/>
+                <w:szCs w:val="16"/>
+              </w:rPr>
+              <w:t xml:space="preserve"> his secrets.</w:t>
             </w:r>
           </w:p>
           <w:p>
@@ -16947,7 +17932,18 @@
                 <w:sz w:val="16"/>
                 <w:szCs w:val="16"/>
               </w:rPr>
-              <w:t>Kill a creature of the appropriate size and return to any dwelling</w:t>
+              <w:t xml:space="preserve">Kill a creature of the appropriate size and </w:t>
+            </w:r>
+            <w:r>
+              <w:rPr>
+                <w:b/>
+                <w:bCs/>
+                <w:i/>
+                <w:iCs/>
+                <w:sz w:val="16"/>
+                <w:szCs w:val="16"/>
+              </w:rPr>
+              <w:t>end a phase in any dwelling.</w:t>
             </w:r>
           </w:p>
           <w:p>
@@ -17302,7 +18298,28 @@
                 <w:sz w:val="16"/>
                 <w:szCs w:val="16"/>
               </w:rPr>
-              <w:t>When you arrive, the denizen issues his challenge to a fair fight. If you accept the challenge, you cannot be hidden.</w:t>
+              <w:t>End your day in the same clearing as the challenger and he will issue</w:t>
+            </w:r>
+            <w:r>
+              <w:rPr>
+                <w:sz w:val="16"/>
+                <w:szCs w:val="16"/>
+              </w:rPr>
+              <w:t xml:space="preserve"> his challenge to a fair fight. If you accept the challenge, you </w:t>
+            </w:r>
+            <w:r>
+              <w:rPr>
+                <w:sz w:val="16"/>
+                <w:szCs w:val="16"/>
+              </w:rPr>
+              <w:t>become unhidden</w:t>
+            </w:r>
+            <w:r>
+              <w:rPr>
+                <w:sz w:val="16"/>
+                <w:szCs w:val="16"/>
+              </w:rPr>
+              <w:t>.</w:t>
             </w:r>
           </w:p>
           <w:p>
@@ -17362,7 +18379,14 @@
                 <w:sz w:val="16"/>
                 <w:szCs w:val="16"/>
               </w:rPr>
-              <w:t>You may choose to kill the challenger in an unfair fight by starting the combat hidden and the rewards will be the same. However, your relationship with every native group will suffer. Lose one level of friendliness with ALL NATIVES.</w:t>
+              <w:t>Alternately, y</w:t>
+            </w:r>
+            <w:r>
+              <w:rPr>
+                <w:sz w:val="16"/>
+                <w:szCs w:val="16"/>
+              </w:rPr>
+              <w:t>ou may choose to kill the challenger in an unfair fight by starting the combat hidden and the rewards will be the same. However, your relationship with every native group will suffer. Lose one level of friendliness with ALL NATIVES.</w:t>
             </w:r>
           </w:p>
           <w:p>
@@ -17471,6 +18495,7 @@
                       <w:sz w:val="16"/>
                       <w:szCs w:val="16"/>
                     </w:rPr>
+                    <w:lastRenderedPageBreak/>
                     <w:t>1-2</w:t>
                   </w:r>
                 </w:p>
@@ -17587,7 +18612,6 @@
                       <w:sz w:val="16"/>
                       <w:szCs w:val="16"/>
                     </w:rPr>
-                    <w:lastRenderedPageBreak/>
                     <w:t>6</w:t>
                   </w:r>
                 </w:p>
@@ -17790,10 +18814,21 @@
             </w:pPr>
             <w:r>
               <w:rPr>
-                <w:sz w:val="16"/>
-                <w:szCs w:val="16"/>
-              </w:rPr>
-              <w:t>End your day unhidden in the same clearing as a demon.</w:t>
+                <w:b/>
+                <w:bCs/>
+                <w:i/>
+                <w:iCs/>
+                <w:sz w:val="16"/>
+                <w:szCs w:val="16"/>
+              </w:rPr>
+              <w:t>End your day unhidden</w:t>
+            </w:r>
+            <w:r>
+              <w:rPr>
+                <w:sz w:val="16"/>
+                <w:szCs w:val="16"/>
+              </w:rPr>
+              <w:t xml:space="preserve"> in the same clearing as a demon.</w:t>
             </w:r>
           </w:p>
           <w:p>
@@ -18762,7 +19797,23 @@
                       <w:sz w:val="16"/>
                       <w:szCs w:val="16"/>
                     </w:rPr>
-                    <w:t>(discard to SCHOLAR)</w:t>
+                    <w:t>(</w:t>
+                  </w:r>
+                  <w:proofErr w:type="gramStart"/>
+                  <w:r>
+                    <w:rPr>
+                      <w:sz w:val="16"/>
+                      <w:szCs w:val="16"/>
+                    </w:rPr>
+                    <w:t>discard</w:t>
+                  </w:r>
+                  <w:proofErr w:type="gramEnd"/>
+                  <w:r>
+                    <w:rPr>
+                      <w:sz w:val="16"/>
+                      <w:szCs w:val="16"/>
+                    </w:rPr>
+                    <w:t xml:space="preserve"> to SCHOLAR)</w:t>
                   </w:r>
                 </w:p>
                 <w:p>
@@ -18923,10 +19974,42 @@
             </w:pPr>
             <w:r>
               <w:rPr>
-                <w:sz w:val="16"/>
-                <w:szCs w:val="16"/>
-              </w:rPr>
-              <w:t>Bring him any potion and he will reward you.</w:t>
+                <w:b/>
+                <w:bCs/>
+                <w:i/>
+                <w:iCs/>
+                <w:sz w:val="16"/>
+                <w:szCs w:val="16"/>
+              </w:rPr>
+              <w:t>End a phase in his clearing</w:t>
+            </w:r>
+            <w:r>
+              <w:rPr>
+                <w:sz w:val="16"/>
+                <w:szCs w:val="16"/>
+              </w:rPr>
+              <w:t xml:space="preserve"> to b</w:t>
+            </w:r>
+            <w:r>
+              <w:rPr>
+                <w:sz w:val="16"/>
+                <w:szCs w:val="16"/>
+              </w:rPr>
+              <w:t xml:space="preserve">ring him </w:t>
+            </w:r>
+            <w:r>
+              <w:rPr>
+                <w:sz w:val="16"/>
+                <w:szCs w:val="16"/>
+              </w:rPr>
+              <w:t>a</w:t>
+            </w:r>
+            <w:r>
+              <w:rPr>
+                <w:sz w:val="16"/>
+                <w:szCs w:val="16"/>
+              </w:rPr>
+              <w:t xml:space="preserve"> potion and he will reward you.</w:t>
             </w:r>
           </w:p>
           <w:p>
@@ -19144,6 +20227,7 @@
                       <w:sz w:val="16"/>
                       <w:szCs w:val="16"/>
                     </w:rPr>
+                    <w:lastRenderedPageBreak/>
                     <w:t>(</w:t>
                   </w:r>
                   <w:r>
@@ -19223,6 +20307,7 @@
                 <w:sz w:val="16"/>
                 <w:szCs w:val="16"/>
               </w:rPr>
+              <w:lastRenderedPageBreak/>
               <w:t>Envoy</w:t>
             </w:r>
           </w:p>
@@ -19286,7 +20371,6 @@
                 <w:sz w:val="16"/>
                 <w:szCs w:val="16"/>
               </w:rPr>
-              <w:lastRenderedPageBreak/>
               <w:t>Gain 1 VP.</w:t>
             </w:r>
           </w:p>
@@ -19329,7 +20413,6 @@
                 <w:sz w:val="16"/>
                 <w:szCs w:val="16"/>
               </w:rPr>
-              <w:lastRenderedPageBreak/>
               <w:t>Explore the Borderland</w:t>
             </w:r>
           </w:p>
@@ -19370,10 +20453,21 @@
             </w:pPr>
             <w:r>
               <w:rPr>
-                <w:sz w:val="16"/>
-                <w:szCs w:val="16"/>
-              </w:rPr>
-              <w:t>End a phase in all six clearings of the Borderland tile.</w:t>
+                <w:b/>
+                <w:bCs/>
+                <w:i/>
+                <w:iCs/>
+                <w:sz w:val="16"/>
+                <w:szCs w:val="16"/>
+              </w:rPr>
+              <w:t>End a phase</w:t>
+            </w:r>
+            <w:r>
+              <w:rPr>
+                <w:sz w:val="16"/>
+                <w:szCs w:val="16"/>
+              </w:rPr>
+              <w:t xml:space="preserve"> in all six clearings of the Borderland tile.</w:t>
             </w:r>
           </w:p>
           <w:p>
@@ -19469,10 +20563,21 @@
             </w:pPr>
             <w:r>
               <w:rPr>
-                <w:sz w:val="16"/>
-                <w:szCs w:val="16"/>
-              </w:rPr>
-              <w:t>End a phase in all six clearings of the Caves tile.</w:t>
+                <w:b/>
+                <w:bCs/>
+                <w:i/>
+                <w:iCs/>
+                <w:sz w:val="16"/>
+                <w:szCs w:val="16"/>
+              </w:rPr>
+              <w:t>End a phase</w:t>
+            </w:r>
+            <w:r>
+              <w:rPr>
+                <w:sz w:val="16"/>
+                <w:szCs w:val="16"/>
+              </w:rPr>
+              <w:t xml:space="preserve"> in all six clearings of the Caves tile.</w:t>
             </w:r>
           </w:p>
           <w:p>
@@ -19706,10 +20811,21 @@
             </w:pPr>
             <w:r>
               <w:rPr>
-                <w:sz w:val="16"/>
-                <w:szCs w:val="16"/>
-              </w:rPr>
-              <w:t>End a phase in all six clearings of the Cliff tile.</w:t>
+                <w:b/>
+                <w:bCs/>
+                <w:i/>
+                <w:iCs/>
+                <w:sz w:val="16"/>
+                <w:szCs w:val="16"/>
+              </w:rPr>
+              <w:t>End a phase</w:t>
+            </w:r>
+            <w:r>
+              <w:rPr>
+                <w:sz w:val="16"/>
+                <w:szCs w:val="16"/>
+              </w:rPr>
+              <w:t xml:space="preserve"> in all six clearings of the Cliff tile.</w:t>
             </w:r>
           </w:p>
           <w:p>
@@ -19831,7 +20947,23 @@
                       <w:sz w:val="16"/>
                       <w:szCs w:val="16"/>
                     </w:rPr>
-                    <w:t>The first mountain clearing you enter in a day costs only one MOVE instead of two</w:t>
+                    <w:t xml:space="preserve">The first mountain clearing you enter in a </w:t>
+                  </w:r>
+                  <w:proofErr w:type="gramStart"/>
+                  <w:r>
+                    <w:rPr>
+                      <w:sz w:val="16"/>
+                      <w:szCs w:val="16"/>
+                    </w:rPr>
+                    <w:t>day costs</w:t>
+                  </w:r>
+                  <w:proofErr w:type="gramEnd"/>
+                  <w:r>
+                    <w:rPr>
+                      <w:sz w:val="16"/>
+                      <w:szCs w:val="16"/>
+                    </w:rPr>
+                    <w:t xml:space="preserve"> only one MOVE instead of two</w:t>
                   </w:r>
                 </w:p>
                 <w:p>
@@ -19951,10 +21083,21 @@
             </w:pPr>
             <w:r>
               <w:rPr>
-                <w:sz w:val="16"/>
-                <w:szCs w:val="16"/>
-              </w:rPr>
-              <w:t>End a phase in all six clearings of the Crags tile.</w:t>
+                <w:b/>
+                <w:bCs/>
+                <w:i/>
+                <w:iCs/>
+                <w:sz w:val="16"/>
+                <w:szCs w:val="16"/>
+              </w:rPr>
+              <w:t>End a phase</w:t>
+            </w:r>
+            <w:r>
+              <w:rPr>
+                <w:sz w:val="16"/>
+                <w:szCs w:val="16"/>
+              </w:rPr>
+              <w:t xml:space="preserve"> in all six clearings of the Crags tile.</w:t>
             </w:r>
           </w:p>
           <w:p>
@@ -20050,10 +21193,21 @@
             </w:pPr>
             <w:r>
               <w:rPr>
-                <w:sz w:val="16"/>
-                <w:szCs w:val="16"/>
-              </w:rPr>
-              <w:t>End a phase in all six clearings of the Mountains tile.</w:t>
+                <w:b/>
+                <w:bCs/>
+                <w:i/>
+                <w:iCs/>
+                <w:sz w:val="16"/>
+                <w:szCs w:val="16"/>
+              </w:rPr>
+              <w:t>End a phase</w:t>
+            </w:r>
+            <w:r>
+              <w:rPr>
+                <w:sz w:val="16"/>
+                <w:szCs w:val="16"/>
+              </w:rPr>
+              <w:t xml:space="preserve"> in all six clearings of the Mountains tile.</w:t>
             </w:r>
           </w:p>
           <w:p>
@@ -20196,10 +21350,21 @@
             </w:pPr>
             <w:r>
               <w:rPr>
-                <w:sz w:val="16"/>
-                <w:szCs w:val="16"/>
-              </w:rPr>
-              <w:t>End your day at the House.</w:t>
+                <w:b/>
+                <w:bCs/>
+                <w:i/>
+                <w:iCs/>
+                <w:sz w:val="16"/>
+                <w:szCs w:val="16"/>
+              </w:rPr>
+              <w:t>End your day</w:t>
+            </w:r>
+            <w:r>
+              <w:rPr>
+                <w:sz w:val="16"/>
+                <w:szCs w:val="16"/>
+              </w:rPr>
+              <w:t xml:space="preserve"> at the House.</w:t>
             </w:r>
           </w:p>
           <w:p>
@@ -20281,6 +21446,10 @@
             </w:pPr>
             <w:r>
               <w:rPr>
+                <w:b/>
+                <w:bCs/>
+                <w:i/>
+                <w:iCs/>
                 <w:sz w:val="16"/>
                 <w:szCs w:val="16"/>
               </w:rPr>
@@ -20288,10 +21457,21 @@
             </w:r>
             <w:r>
               <w:rPr>
-                <w:sz w:val="16"/>
-                <w:szCs w:val="16"/>
-              </w:rPr>
-              <w:t xml:space="preserve">unhidden </w:t>
+                <w:b/>
+                <w:bCs/>
+                <w:i/>
+                <w:iCs/>
+                <w:sz w:val="16"/>
+                <w:szCs w:val="16"/>
+              </w:rPr>
+              <w:t>unhidden</w:t>
+            </w:r>
+            <w:r>
+              <w:rPr>
+                <w:sz w:val="16"/>
+                <w:szCs w:val="16"/>
+              </w:rPr>
+              <w:t xml:space="preserve"> </w:t>
             </w:r>
             <w:r>
               <w:rPr>
@@ -20299,6 +21479,26 @@
                 <w:szCs w:val="16"/>
               </w:rPr>
               <w:t>in a clearing with a ROAR chit.</w:t>
+            </w:r>
+          </w:p>
+          <w:p>
+            <w:pPr>
+              <w:pStyle w:val="ListParagraph"/>
+              <w:numPr>
+                <w:ilvl w:val="0"/>
+                <w:numId w:val="8"/>
+              </w:numPr>
+              <w:rPr>
+                <w:sz w:val="16"/>
+                <w:szCs w:val="16"/>
+              </w:rPr>
+            </w:pPr>
+            <w:r>
+              <w:rPr>
+                <w:sz w:val="16"/>
+                <w:szCs w:val="16"/>
+              </w:rPr>
+              <w:t>Alternately, you may be hidden, but must successfully DISCOVER the armor as though it were a site.</w:t>
             </w:r>
           </w:p>
           <w:p>
@@ -20380,6 +21580,10 @@
             </w:pPr>
             <w:r>
               <w:rPr>
+                <w:b/>
+                <w:bCs/>
+                <w:i/>
+                <w:iCs/>
                 <w:sz w:val="16"/>
                 <w:szCs w:val="16"/>
               </w:rPr>
@@ -20387,10 +21591,21 @@
             </w:r>
             <w:r>
               <w:rPr>
-                <w:sz w:val="16"/>
-                <w:szCs w:val="16"/>
-              </w:rPr>
-              <w:t xml:space="preserve">unhidden </w:t>
+                <w:b/>
+                <w:bCs/>
+                <w:i/>
+                <w:iCs/>
+                <w:sz w:val="16"/>
+                <w:szCs w:val="16"/>
+              </w:rPr>
+              <w:t>unhidden</w:t>
+            </w:r>
+            <w:r>
+              <w:rPr>
+                <w:sz w:val="16"/>
+                <w:szCs w:val="16"/>
+              </w:rPr>
+              <w:t xml:space="preserve"> </w:t>
             </w:r>
             <w:r>
               <w:rPr>
@@ -20398,6 +21613,40 @@
                 <w:szCs w:val="16"/>
               </w:rPr>
               <w:t>in a clearing with a FLUTTER chit.</w:t>
+            </w:r>
+          </w:p>
+          <w:p>
+            <w:pPr>
+              <w:pStyle w:val="ListParagraph"/>
+              <w:numPr>
+                <w:ilvl w:val="0"/>
+                <w:numId w:val="8"/>
+              </w:numPr>
+              <w:rPr>
+                <w:sz w:val="16"/>
+                <w:szCs w:val="16"/>
+              </w:rPr>
+            </w:pPr>
+            <w:r>
+              <w:rPr>
+                <w:sz w:val="16"/>
+                <w:szCs w:val="16"/>
+              </w:rPr>
+              <w:t xml:space="preserve">Alternately, you may be hidden, but must successfully DISCOVER the </w:t>
+            </w:r>
+            <w:r>
+              <w:rPr>
+                <w:sz w:val="16"/>
+                <w:szCs w:val="16"/>
+              </w:rPr>
+              <w:t>bow</w:t>
+            </w:r>
+            <w:r>
+              <w:rPr>
+                <w:sz w:val="16"/>
+                <w:szCs w:val="16"/>
+              </w:rPr>
+              <w:t xml:space="preserve"> as though it were a site.</w:t>
             </w:r>
           </w:p>
           <w:p>
@@ -20479,10 +21728,21 @@
             </w:pPr>
             <w:r>
               <w:rPr>
-                <w:sz w:val="16"/>
-                <w:szCs w:val="16"/>
-              </w:rPr>
-              <w:t>End your day at either the Inn or the House.</w:t>
+                <w:b/>
+                <w:bCs/>
+                <w:i/>
+                <w:iCs/>
+                <w:sz w:val="16"/>
+                <w:szCs w:val="16"/>
+              </w:rPr>
+              <w:t>End your day</w:t>
+            </w:r>
+            <w:r>
+              <w:rPr>
+                <w:sz w:val="16"/>
+                <w:szCs w:val="16"/>
+              </w:rPr>
+              <w:t xml:space="preserve"> at either the Inn or the House.</w:t>
             </w:r>
           </w:p>
           <w:p>
@@ -20903,6 +22163,7 @@
                 <w:sz w:val="16"/>
                 <w:szCs w:val="16"/>
               </w:rPr>
+              <w:lastRenderedPageBreak/>
               <w:t>Ghost Hunter</w:t>
             </w:r>
             <w:r>
@@ -20990,10 +22251,28 @@
             </w:pPr>
             <w:r>
               <w:rPr>
-                <w:sz w:val="16"/>
-                <w:szCs w:val="16"/>
-              </w:rPr>
-              <w:t>Return to the Chapel for an additional reward:</w:t>
+                <w:b/>
+                <w:bCs/>
+                <w:i/>
+                <w:iCs/>
+                <w:sz w:val="16"/>
+                <w:szCs w:val="16"/>
+              </w:rPr>
+              <w:t>End a phase</w:t>
+            </w:r>
+            <w:r>
+              <w:rPr>
+                <w:sz w:val="16"/>
+                <w:szCs w:val="16"/>
+              </w:rPr>
+              <w:t xml:space="preserve"> in the </w:t>
+            </w:r>
+            <w:r>
+              <w:rPr>
+                <w:sz w:val="16"/>
+                <w:szCs w:val="16"/>
+              </w:rPr>
+              <w:t>Chapel for an additional reward:</w:t>
             </w:r>
           </w:p>
           <w:p>
@@ -21079,7 +22358,6 @@
                 <w:sz w:val="16"/>
                 <w:szCs w:val="16"/>
               </w:rPr>
-              <w:lastRenderedPageBreak/>
               <w:t>Giant Slayer</w:t>
             </w:r>
             <w:r>
@@ -21177,7 +22455,23 @@
                 <w:sz w:val="16"/>
                 <w:szCs w:val="16"/>
               </w:rPr>
-              <w:t>Return the Giant Innards to any visitor to receive a potion of Giant Strength</w:t>
+              <w:t xml:space="preserve">Return the Giant Innards to any visitor to receive a </w:t>
+            </w:r>
+            <w:proofErr w:type="spellStart"/>
+            <w:r>
+              <w:rPr>
+                <w:sz w:val="16"/>
+                <w:szCs w:val="16"/>
+              </w:rPr>
+              <w:t>potion</w:t>
+            </w:r>
+            <w:proofErr w:type="spellEnd"/>
+            <w:r>
+              <w:rPr>
+                <w:sz w:val="16"/>
+                <w:szCs w:val="16"/>
+              </w:rPr>
+              <w:t xml:space="preserve"> of Giant Strength</w:t>
             </w:r>
           </w:p>
           <w:p>
@@ -21282,7 +22576,23 @@
                       <w:sz w:val="16"/>
                       <w:szCs w:val="16"/>
                     </w:rPr>
-                    <w:t>(discard to SHAMAN)</w:t>
+                    <w:t>(</w:t>
+                  </w:r>
+                  <w:proofErr w:type="gramStart"/>
+                  <w:r>
+                    <w:rPr>
+                      <w:sz w:val="16"/>
+                      <w:szCs w:val="16"/>
+                    </w:rPr>
+                    <w:t>discard</w:t>
+                  </w:r>
+                  <w:proofErr w:type="gramEnd"/>
+                  <w:r>
+                    <w:rPr>
+                      <w:sz w:val="16"/>
+                      <w:szCs w:val="16"/>
+                    </w:rPr>
+                    <w:t xml:space="preserve"> to SHAMAN)</w:t>
                   </w:r>
                 </w:p>
                 <w:p>
@@ -21420,10 +22730,28 @@
             </w:pPr>
             <w:r>
               <w:rPr>
-                <w:sz w:val="16"/>
-                <w:szCs w:val="16"/>
-              </w:rPr>
-              <w:t>Give any treasure you possess to a group with which you are FRIENDLY or ALLIED</w:t>
+                <w:b/>
+                <w:bCs/>
+                <w:i/>
+                <w:iCs/>
+                <w:sz w:val="16"/>
+                <w:szCs w:val="16"/>
+              </w:rPr>
+              <w:t>Execute a TRADE phase</w:t>
+            </w:r>
+            <w:r>
+              <w:rPr>
+                <w:sz w:val="16"/>
+                <w:szCs w:val="16"/>
+              </w:rPr>
+              <w:t xml:space="preserve"> to g</w:t>
+            </w:r>
+            <w:r>
+              <w:rPr>
+                <w:sz w:val="16"/>
+                <w:szCs w:val="16"/>
+              </w:rPr>
+              <w:t>ive any treasure you possess to a group with which you are FRIENDLY or ALLIED</w:t>
             </w:r>
           </w:p>
           <w:p>
@@ -21577,10 +22905,21 @@
             </w:pPr>
             <w:r>
               <w:rPr>
-                <w:sz w:val="16"/>
-                <w:szCs w:val="16"/>
-              </w:rPr>
-              <w:t>End a phase at the L Campfire.</w:t>
+                <w:b/>
+                <w:bCs/>
+                <w:i/>
+                <w:iCs/>
+                <w:sz w:val="16"/>
+                <w:szCs w:val="16"/>
+              </w:rPr>
+              <w:t>End a phase</w:t>
+            </w:r>
+            <w:r>
+              <w:rPr>
+                <w:sz w:val="16"/>
+                <w:szCs w:val="16"/>
+              </w:rPr>
+              <w:t xml:space="preserve"> at the L Campfire.</w:t>
             </w:r>
           </w:p>
           <w:p>
@@ -22296,7 +23635,43 @@
                 <w:sz w:val="16"/>
                 <w:szCs w:val="16"/>
               </w:rPr>
-              <w:t>The locksmith has a workshop here. If you end a phase here, he will award you 1 VP, and give you a set of keys.</w:t>
+              <w:t xml:space="preserve">The locksmith has a workshop here. If you </w:t>
+            </w:r>
+            <w:r>
+              <w:rPr>
+                <w:b/>
+                <w:bCs/>
+                <w:i/>
+                <w:iCs/>
+                <w:sz w:val="16"/>
+                <w:szCs w:val="16"/>
+              </w:rPr>
+              <w:t xml:space="preserve">end </w:t>
+            </w:r>
+            <w:r>
+              <w:rPr>
+                <w:b/>
+                <w:bCs/>
+                <w:i/>
+                <w:iCs/>
+                <w:sz w:val="16"/>
+                <w:szCs w:val="16"/>
+              </w:rPr>
+              <w:t>your day</w:t>
+            </w:r>
+            <w:r>
+              <w:rPr>
+                <w:sz w:val="16"/>
+                <w:szCs w:val="16"/>
+              </w:rPr>
+              <w:t xml:space="preserve"> </w:t>
+            </w:r>
+            <w:r>
+              <w:rPr>
+                <w:sz w:val="16"/>
+                <w:szCs w:val="16"/>
+              </w:rPr>
+              <w:t>here, he will award you 1 VP, and give you a set of keys.</w:t>
             </w:r>
           </w:p>
           <w:p>
@@ -22489,6 +23864,7 @@
                 <w:sz w:val="16"/>
                 <w:szCs w:val="16"/>
               </w:rPr>
+              <w:lastRenderedPageBreak/>
               <w:t>Lost Pouch</w:t>
             </w:r>
           </w:p>
@@ -22559,27 +23935,51 @@
                 <w:sz w:val="16"/>
                 <w:szCs w:val="16"/>
               </w:rPr>
-              <w:t>You can immediately open it to gain 3d6 gold.</w:t>
-            </w:r>
-          </w:p>
-          <w:p>
-            <w:pPr>
-              <w:pStyle w:val="ListParagraph"/>
-              <w:numPr>
-                <w:ilvl w:val="0"/>
-                <w:numId w:val="8"/>
-              </w:numPr>
-              <w:rPr>
-                <w:sz w:val="16"/>
-                <w:szCs w:val="16"/>
-              </w:rPr>
-            </w:pPr>
-            <w:r>
-              <w:rPr>
-                <w:sz w:val="16"/>
-                <w:szCs w:val="16"/>
-              </w:rPr>
-              <w:lastRenderedPageBreak/>
+              <w:t xml:space="preserve">You can </w:t>
+            </w:r>
+            <w:r>
+              <w:rPr>
+                <w:b/>
+                <w:bCs/>
+                <w:i/>
+                <w:iCs/>
+                <w:sz w:val="16"/>
+                <w:szCs w:val="16"/>
+              </w:rPr>
+              <w:t>execute a QUEST phase</w:t>
+            </w:r>
+            <w:r>
+              <w:rPr>
+                <w:sz w:val="16"/>
+                <w:szCs w:val="16"/>
+              </w:rPr>
+              <w:t xml:space="preserve"> to</w:t>
+            </w:r>
+            <w:r>
+              <w:rPr>
+                <w:sz w:val="16"/>
+                <w:szCs w:val="16"/>
+              </w:rPr>
+              <w:t xml:space="preserve"> open it to gain 3d6 gold.</w:t>
+            </w:r>
+          </w:p>
+          <w:p>
+            <w:pPr>
+              <w:pStyle w:val="ListParagraph"/>
+              <w:numPr>
+                <w:ilvl w:val="0"/>
+                <w:numId w:val="8"/>
+              </w:numPr>
+              <w:rPr>
+                <w:sz w:val="16"/>
+                <w:szCs w:val="16"/>
+              </w:rPr>
+            </w:pPr>
+            <w:r>
+              <w:rPr>
+                <w:sz w:val="16"/>
+                <w:szCs w:val="16"/>
+              </w:rPr>
               <w:t>Alternately, you can return it to the indicated natives and gain 1 VP and that group becomes friendly.</w:t>
             </w:r>
           </w:p>
@@ -22602,7 +24002,6 @@
                 <w:sz w:val="16"/>
                 <w:szCs w:val="16"/>
               </w:rPr>
-              <w:lastRenderedPageBreak/>
               <w:t>Lucky Day x2</w:t>
             </w:r>
           </w:p>
@@ -22646,7 +24045,21 @@
                 <w:sz w:val="16"/>
                 <w:szCs w:val="16"/>
               </w:rPr>
-              <w:t>Play at any time to reroll  a search, hide, or meeting roll</w:t>
+              <w:t xml:space="preserve">Play at any time to </w:t>
+            </w:r>
+            <w:r>
+              <w:rPr>
+                <w:sz w:val="16"/>
+                <w:szCs w:val="16"/>
+              </w:rPr>
+              <w:t>reroll a</w:t>
+            </w:r>
+            <w:r>
+              <w:rPr>
+                <w:sz w:val="16"/>
+                <w:szCs w:val="16"/>
+              </w:rPr>
+              <w:t xml:space="preserve"> search, hide, or meeting roll</w:t>
             </w:r>
           </w:p>
         </w:tc>
@@ -22713,6 +24126,13 @@
               </w:rPr>
               <w:t>Buy any item at one dwelling</w:t>
             </w:r>
+            <w:r>
+              <w:rPr>
+                <w:sz w:val="16"/>
+                <w:szCs w:val="16"/>
+              </w:rPr>
+              <w:t>.</w:t>
+            </w:r>
           </w:p>
           <w:p>
             <w:pPr>
@@ -22732,6 +24152,13 @@
                 <w:szCs w:val="16"/>
               </w:rPr>
               <w:t>Sell it at another dwelling for 2x your purchase price</w:t>
+            </w:r>
+            <w:r>
+              <w:rPr>
+                <w:sz w:val="16"/>
+                <w:szCs w:val="16"/>
+              </w:rPr>
+              <w:t>.</w:t>
             </w:r>
           </w:p>
           <w:p>
@@ -22813,10 +24240,28 @@
             </w:pPr>
             <w:r>
               <w:rPr>
-                <w:sz w:val="16"/>
-                <w:szCs w:val="16"/>
-              </w:rPr>
-              <w:t>Drag one clearing of monsters from an adjacent hex to your clearing.</w:t>
+                <w:b/>
+                <w:bCs/>
+                <w:i/>
+                <w:iCs/>
+                <w:sz w:val="16"/>
+                <w:szCs w:val="16"/>
+              </w:rPr>
+              <w:t>At the end of your day,</w:t>
+            </w:r>
+            <w:r>
+              <w:rPr>
+                <w:sz w:val="16"/>
+                <w:szCs w:val="16"/>
+              </w:rPr>
+              <w:t xml:space="preserve"> d</w:t>
+            </w:r>
+            <w:r>
+              <w:rPr>
+                <w:sz w:val="16"/>
+                <w:szCs w:val="16"/>
+              </w:rPr>
+              <w:t>rag one clearing of monsters from an adjacent hex to your clearing.</w:t>
             </w:r>
           </w:p>
           <w:p>
@@ -22918,10 +24363,21 @@
             </w:pPr>
             <w:r>
               <w:rPr>
-                <w:sz w:val="16"/>
-                <w:szCs w:val="16"/>
-              </w:rPr>
-              <w:t>End a phase in a clearing in each of these hexes: Mountain, Ledges, Cliff.</w:t>
+                <w:b/>
+                <w:bCs/>
+                <w:i/>
+                <w:iCs/>
+                <w:sz w:val="16"/>
+                <w:szCs w:val="16"/>
+              </w:rPr>
+              <w:t>End a phase in a clearing</w:t>
+            </w:r>
+            <w:r>
+              <w:rPr>
+                <w:sz w:val="16"/>
+                <w:szCs w:val="16"/>
+              </w:rPr>
+              <w:t xml:space="preserve"> in each of these hexes: Mountain, Ledges, Cliff.</w:t>
             </w:r>
           </w:p>
           <w:p>
@@ -23264,10 +24720,21 @@
             </w:pPr>
             <w:r>
               <w:rPr>
-                <w:sz w:val="16"/>
-                <w:szCs w:val="16"/>
-              </w:rPr>
-              <w:t xml:space="preserve">End a phase in the clearings containing the </w:t>
+                <w:b/>
+                <w:bCs/>
+                <w:i/>
+                <w:iCs/>
+                <w:sz w:val="16"/>
+                <w:szCs w:val="16"/>
+              </w:rPr>
+              <w:t>End a phase in the clearings</w:t>
+            </w:r>
+            <w:r>
+              <w:rPr>
+                <w:sz w:val="16"/>
+                <w:szCs w:val="16"/>
+              </w:rPr>
+              <w:t xml:space="preserve"> containing the </w:t>
             </w:r>
             <w:r>
               <w:rPr>
@@ -23950,7 +25417,54 @@
                 <w:sz w:val="16"/>
                 <w:szCs w:val="16"/>
               </w:rPr>
-              <w:t>You can return the captive to his dwelling. He will leave your service, but the native group will gain a level of friendliness to you.</w:t>
+              <w:lastRenderedPageBreak/>
+              <w:t>You can return the captive to his dwelling</w:t>
+            </w:r>
+            <w:r>
+              <w:rPr>
+                <w:sz w:val="16"/>
+                <w:szCs w:val="16"/>
+              </w:rPr>
+              <w:t xml:space="preserve"> (</w:t>
+            </w:r>
+            <w:r>
+              <w:rPr>
+                <w:b/>
+                <w:bCs/>
+                <w:i/>
+                <w:iCs/>
+                <w:sz w:val="16"/>
+                <w:szCs w:val="16"/>
+              </w:rPr>
+              <w:t>by ending a phase there</w:t>
+            </w:r>
+            <w:r>
+              <w:rPr>
+                <w:sz w:val="16"/>
+                <w:szCs w:val="16"/>
+              </w:rPr>
+              <w:t>)</w:t>
+            </w:r>
+            <w:r>
+              <w:rPr>
+                <w:sz w:val="16"/>
+                <w:szCs w:val="16"/>
+              </w:rPr>
+              <w:t xml:space="preserve">. He will leave your service, but the native group will </w:t>
+            </w:r>
+            <w:r>
+              <w:rPr>
+                <w:sz w:val="16"/>
+                <w:szCs w:val="16"/>
+              </w:rPr>
+              <w:t xml:space="preserve">give you 10 gold and </w:t>
+            </w:r>
+            <w:r>
+              <w:rPr>
+                <w:sz w:val="16"/>
+                <w:szCs w:val="16"/>
+              </w:rPr>
+              <w:t>gain a level of friendliness to you.</w:t>
             </w:r>
           </w:p>
         </w:tc>
@@ -23972,6 +25486,7 @@
                 <w:sz w:val="16"/>
                 <w:szCs w:val="16"/>
               </w:rPr>
+              <w:lastRenderedPageBreak/>
               <w:t>Riddle Game</w:t>
             </w:r>
           </w:p>
@@ -24119,10 +25634,21 @@
             </w:pPr>
             <w:r>
               <w:rPr>
-                <w:sz w:val="16"/>
-                <w:szCs w:val="16"/>
-              </w:rPr>
-              <w:t>End your day in the marked clearing.</w:t>
+                <w:b/>
+                <w:bCs/>
+                <w:i/>
+                <w:iCs/>
+                <w:sz w:val="16"/>
+                <w:szCs w:val="16"/>
+              </w:rPr>
+              <w:t>End your day</w:t>
+            </w:r>
+            <w:r>
+              <w:rPr>
+                <w:sz w:val="16"/>
+                <w:szCs w:val="16"/>
+              </w:rPr>
+              <w:t xml:space="preserve"> in the marked clearing.</w:t>
             </w:r>
           </w:p>
           <w:p>
@@ -24242,7 +25768,6 @@
                 <w:sz w:val="16"/>
                 <w:szCs w:val="16"/>
               </w:rPr>
-              <w:lastRenderedPageBreak/>
               <w:t>Alternately, you may become unhidden, and attack the Imp. If you defeat him in battle, you score 1 VP and gain a small treasure.</w:t>
             </w:r>
           </w:p>
@@ -24265,7 +25790,6 @@
                 <w:sz w:val="16"/>
                 <w:szCs w:val="16"/>
               </w:rPr>
-              <w:lastRenderedPageBreak/>
               <w:t>Sacrifice</w:t>
             </w:r>
           </w:p>
@@ -25149,7 +26673,23 @@
                 <w:sz w:val="16"/>
                 <w:szCs w:val="16"/>
               </w:rPr>
-              <w:t>Take the Spider Innards to any visitor to get a potion of Spider’s Blood</w:t>
+              <w:t xml:space="preserve">Take the Spider Innards to any visitor to get a </w:t>
+            </w:r>
+            <w:proofErr w:type="spellStart"/>
+            <w:r>
+              <w:rPr>
+                <w:sz w:val="16"/>
+                <w:szCs w:val="16"/>
+              </w:rPr>
+              <w:t>potion</w:t>
+            </w:r>
+            <w:proofErr w:type="spellEnd"/>
+            <w:r>
+              <w:rPr>
+                <w:sz w:val="16"/>
+                <w:szCs w:val="16"/>
+              </w:rPr>
+              <w:t xml:space="preserve"> of Spider’s Blood</w:t>
             </w:r>
           </w:p>
           <w:tbl>
@@ -25246,7 +26786,23 @@
                       <w:sz w:val="16"/>
                       <w:szCs w:val="16"/>
                     </w:rPr>
-                    <w:t>(discard to CRONE)</w:t>
+                    <w:t>(</w:t>
+                  </w:r>
+                  <w:proofErr w:type="gramStart"/>
+                  <w:r>
+                    <w:rPr>
+                      <w:sz w:val="16"/>
+                      <w:szCs w:val="16"/>
+                    </w:rPr>
+                    <w:t>discard</w:t>
+                  </w:r>
+                  <w:proofErr w:type="gramEnd"/>
+                  <w:r>
+                    <w:rPr>
+                      <w:sz w:val="16"/>
+                      <w:szCs w:val="16"/>
+                    </w:rPr>
+                    <w:t xml:space="preserve"> to CRONE)</w:t>
                   </w:r>
                 </w:p>
                 <w:p>
@@ -25428,6 +26984,7 @@
                 <w:sz w:val="16"/>
                 <w:szCs w:val="16"/>
               </w:rPr>
+              <w:lastRenderedPageBreak/>
               <w:t>Survivor</w:t>
             </w:r>
           </w:p>
@@ -25516,7 +27073,6 @@
                 <w:sz w:val="16"/>
                 <w:szCs w:val="16"/>
               </w:rPr>
-              <w:lastRenderedPageBreak/>
               <w:t>Take Cover</w:t>
             </w:r>
             <w:r>
@@ -26077,7 +27633,23 @@
                 <w:sz w:val="16"/>
                 <w:szCs w:val="16"/>
               </w:rPr>
-              <w:t>Take the Troll Innards to any visitor to get a potion of Troll’s Blood</w:t>
+              <w:t xml:space="preserve">Take the Troll Innards to any visitor to get a </w:t>
+            </w:r>
+            <w:proofErr w:type="spellStart"/>
+            <w:r>
+              <w:rPr>
+                <w:sz w:val="16"/>
+                <w:szCs w:val="16"/>
+              </w:rPr>
+              <w:t>potion</w:t>
+            </w:r>
+            <w:proofErr w:type="spellEnd"/>
+            <w:r>
+              <w:rPr>
+                <w:sz w:val="16"/>
+                <w:szCs w:val="16"/>
+              </w:rPr>
+              <w:t xml:space="preserve"> of Troll’s Blood</w:t>
             </w:r>
           </w:p>
           <w:p>
@@ -26182,7 +27754,23 @@
                       <w:sz w:val="16"/>
                       <w:szCs w:val="16"/>
                     </w:rPr>
-                    <w:t>(discard to CRONE)</w:t>
+                    <w:t>(</w:t>
+                  </w:r>
+                  <w:proofErr w:type="gramStart"/>
+                  <w:r>
+                    <w:rPr>
+                      <w:sz w:val="16"/>
+                      <w:szCs w:val="16"/>
+                    </w:rPr>
+                    <w:t>discard</w:t>
+                  </w:r>
+                  <w:proofErr w:type="gramEnd"/>
+                  <w:r>
+                    <w:rPr>
+                      <w:sz w:val="16"/>
+                      <w:szCs w:val="16"/>
+                    </w:rPr>
+                    <w:t xml:space="preserve"> to CRONE)</w:t>
                   </w:r>
                 </w:p>
                 <w:p>
@@ -26267,6 +27855,7 @@
                 <w:sz w:val="16"/>
                 <w:szCs w:val="16"/>
               </w:rPr>
+              <w:lastRenderedPageBreak/>
               <w:t>Windfall</w:t>
             </w:r>
             <w:r>
@@ -26342,7 +27931,6 @@
                 <w:sz w:val="16"/>
                 <w:szCs w:val="16"/>
               </w:rPr>
-              <w:lastRenderedPageBreak/>
               <w:t>Wolf Tamer</w:t>
             </w:r>
           </w:p>
@@ -26511,10 +28099,21 @@
             </w:pPr>
             <w:r>
               <w:rPr>
-                <w:sz w:val="16"/>
-                <w:szCs w:val="16"/>
-              </w:rPr>
-              <w:t>End a phase at the S Campfire.</w:t>
+                <w:b/>
+                <w:bCs/>
+                <w:i/>
+                <w:iCs/>
+                <w:sz w:val="16"/>
+                <w:szCs w:val="16"/>
+              </w:rPr>
+              <w:t>End a phase</w:t>
+            </w:r>
+            <w:r>
+              <w:rPr>
+                <w:sz w:val="16"/>
+                <w:szCs w:val="16"/>
+              </w:rPr>
+              <w:t xml:space="preserve"> at the S Campfire.</w:t>
             </w:r>
           </w:p>
           <w:p>

</xml_diff>

<commit_message>
Added a couple new cards
</commit_message>
<xml_diff>
--- a/MRQuest.docx
+++ b/MRQuest.docx
@@ -6093,8 +6093,8 @@
               <w:tblLook w:val="04A0" w:firstRow="1" w:lastRow="0" w:firstColumn="1" w:lastColumn="0" w:noHBand="0" w:noVBand="1"/>
             </w:tblPr>
             <w:tblGrid>
-              <w:gridCol w:w="518"/>
-              <w:gridCol w:w="4611"/>
+              <w:gridCol w:w="526"/>
+              <w:gridCol w:w="5066"/>
             </w:tblGrid>
             <w:tr>
               <w:tc>
@@ -9842,7 +9842,7 @@
             </w:tblPr>
             <w:tblGrid>
               <w:gridCol w:w="362"/>
-              <w:gridCol w:w="4771"/>
+              <w:gridCol w:w="5234"/>
             </w:tblGrid>
             <w:tr>
               <w:tc>
@@ -10784,21 +10784,7 @@
                 <w:sz w:val="16"/>
                 <w:szCs w:val="16"/>
               </w:rPr>
-              <w:t>To join the Lodge, you must pay 4g, or</w:t>
-            </w:r>
-            <w:r>
-              <w:rPr>
-                <w:sz w:val="16"/>
-                <w:szCs w:val="16"/>
-              </w:rPr>
-              <w:t xml:space="preserve"> </w:t>
-            </w:r>
-            <w:r>
-              <w:rPr>
-                <w:sz w:val="16"/>
-                <w:szCs w:val="16"/>
-              </w:rPr>
-              <w:t>bring a trophy you obtained from killing a</w:t>
+              <w:t>To join the Lodge, you must pay 4g, or bring a trophy you obtained from killing a</w:t>
             </w:r>
             <w:r>
               <w:rPr>
@@ -10910,35 +10896,7 @@
                 <w:sz w:val="16"/>
                 <w:szCs w:val="16"/>
               </w:rPr>
-              <w:t xml:space="preserve"> - Each week, the Lodge puts a</w:t>
-            </w:r>
-            <w:r>
-              <w:rPr>
-                <w:sz w:val="16"/>
-                <w:szCs w:val="16"/>
-              </w:rPr>
-              <w:t xml:space="preserve"> </w:t>
-            </w:r>
-            <w:r>
-              <w:rPr>
-                <w:sz w:val="16"/>
-                <w:szCs w:val="16"/>
-              </w:rPr>
-              <w:t>mini-bounty on one row in the Appearance</w:t>
-            </w:r>
-            <w:r>
-              <w:rPr>
-                <w:sz w:val="16"/>
-                <w:szCs w:val="16"/>
-              </w:rPr>
-              <w:t xml:space="preserve"> </w:t>
-            </w:r>
-            <w:r>
-              <w:rPr>
-                <w:sz w:val="16"/>
-                <w:szCs w:val="16"/>
-              </w:rPr>
-              <w:t>Chart. A member killing one of these</w:t>
+              <w:t xml:space="preserve"> - Each week, the Lodge puts a mini-bounty on one row in the Appearance Chart. A member killing one of these</w:t>
             </w:r>
             <w:r>
               <w:rPr>
@@ -21183,6 +21141,85 @@
                 <w:sz w:val="16"/>
                 <w:szCs w:val="16"/>
               </w:rPr>
+              <w:t>Danger Sense</w:t>
+            </w:r>
+            <w:r>
+              <w:rPr>
+                <w:sz w:val="16"/>
+                <w:szCs w:val="16"/>
+              </w:rPr>
+              <w:t xml:space="preserve"> x2</w:t>
+            </w:r>
+          </w:p>
+        </w:tc>
+        <w:tc>
+          <w:tcPr>
+            <w:tcW w:w="0" w:type="auto"/>
+          </w:tcPr>
+          <w:p>
+            <w:pPr>
+              <w:pStyle w:val="ListParagraph"/>
+              <w:numPr>
+                <w:ilvl w:val="0"/>
+                <w:numId w:val="8"/>
+              </w:numPr>
+              <w:rPr>
+                <w:sz w:val="16"/>
+                <w:szCs w:val="16"/>
+              </w:rPr>
+            </w:pPr>
+          </w:p>
+        </w:tc>
+        <w:tc>
+          <w:tcPr>
+            <w:tcW w:w="0" w:type="auto"/>
+          </w:tcPr>
+          <w:p>
+            <w:pPr>
+              <w:pStyle w:val="ListParagraph"/>
+              <w:numPr>
+                <w:ilvl w:val="0"/>
+                <w:numId w:val="8"/>
+              </w:numPr>
+              <w:rPr>
+                <w:sz w:val="16"/>
+                <w:szCs w:val="16"/>
+              </w:rPr>
+            </w:pPr>
+            <w:r>
+              <w:rPr>
+                <w:sz w:val="16"/>
+                <w:szCs w:val="16"/>
+              </w:rPr>
+              <w:t>Play at any time to immediately ALERT your weapon</w:t>
+            </w:r>
+            <w:r>
+              <w:rPr>
+                <w:sz w:val="16"/>
+                <w:szCs w:val="16"/>
+              </w:rPr>
+              <w:t xml:space="preserve"> or a MAGIC chit.</w:t>
+            </w:r>
+          </w:p>
+        </w:tc>
+      </w:tr>
+      <w:tr>
+        <w:tc>
+          <w:tcPr>
+            <w:tcW w:w="0" w:type="auto"/>
+          </w:tcPr>
+          <w:p>
+            <w:pPr>
+              <w:rPr>
+                <w:sz w:val="16"/>
+                <w:szCs w:val="16"/>
+              </w:rPr>
+            </w:pPr>
+            <w:r>
+              <w:rPr>
+                <w:sz w:val="16"/>
+                <w:szCs w:val="16"/>
+              </w:rPr>
               <w:t>Deep Diver</w:t>
             </w:r>
           </w:p>
@@ -22174,7 +22211,6 @@
                       <w:sz w:val="16"/>
                       <w:szCs w:val="16"/>
                     </w:rPr>
-                    <w:lastRenderedPageBreak/>
                     <w:t>(</w:t>
                   </w:r>
                   <w:r>
@@ -24051,6 +24087,7 @@
                 <w:sz w:val="16"/>
                 <w:szCs w:val="16"/>
               </w:rPr>
+              <w:lastRenderedPageBreak/>
               <w:t>Regardless of the result of your bet, you gain 1 VP</w:t>
             </w:r>
             <w:r>
@@ -25644,6 +25681,7 @@
                       <w:sz w:val="16"/>
                       <w:szCs w:val="16"/>
                     </w:rPr>
+                    <w:lastRenderedPageBreak/>
                     <w:t>Opens the Crypt, Chest and Vault</w:t>
                   </w:r>
                 </w:p>
@@ -26840,7 +26878,7 @@
                 <w:sz w:val="16"/>
                 <w:szCs w:val="16"/>
               </w:rPr>
-              <w:t>Perform a QUEST phase in that clearing</w:t>
+              <w:t>Perform a QUEST phase in that clearing while no monsters are present anywhere</w:t>
             </w:r>
             <w:r>
               <w:rPr>
@@ -26854,7 +26892,27 @@
                 <w:sz w:val="16"/>
                 <w:szCs w:val="16"/>
               </w:rPr>
-              <w:t>while no monsters are present anywhere</w:t>
+              <w:t>in the tile to claim the tile for your Lord.</w:t>
+            </w:r>
+          </w:p>
+          <w:p>
+            <w:pPr>
+              <w:pStyle w:val="ListParagraph"/>
+              <w:numPr>
+                <w:ilvl w:val="0"/>
+                <w:numId w:val="8"/>
+              </w:numPr>
+              <w:rPr>
+                <w:sz w:val="16"/>
+                <w:szCs w:val="16"/>
+              </w:rPr>
+            </w:pPr>
+            <w:r>
+              <w:rPr>
+                <w:sz w:val="16"/>
+                <w:szCs w:val="16"/>
+              </w:rPr>
+              <w:t>Score 1 VP, and you now hold a title to</w:t>
             </w:r>
             <w:r>
               <w:rPr>
@@ -26868,40 +26926,6 @@
                 <w:sz w:val="16"/>
                 <w:szCs w:val="16"/>
               </w:rPr>
-              <w:t>in the tile to claim the tile for your Lord.</w:t>
-            </w:r>
-          </w:p>
-          <w:p>
-            <w:pPr>
-              <w:pStyle w:val="ListParagraph"/>
-              <w:numPr>
-                <w:ilvl w:val="0"/>
-                <w:numId w:val="8"/>
-              </w:numPr>
-              <w:rPr>
-                <w:sz w:val="16"/>
-                <w:szCs w:val="16"/>
-              </w:rPr>
-            </w:pPr>
-            <w:r>
-              <w:rPr>
-                <w:sz w:val="16"/>
-                <w:szCs w:val="16"/>
-              </w:rPr>
-              <w:t>Score 1 VP, and you now hold a title to</w:t>
-            </w:r>
-            <w:r>
-              <w:rPr>
-                <w:sz w:val="16"/>
-                <w:szCs w:val="16"/>
-              </w:rPr>
-              <w:t xml:space="preserve"> </w:t>
-            </w:r>
-            <w:r>
-              <w:rPr>
-                <w:sz w:val="16"/>
-                <w:szCs w:val="16"/>
-              </w:rPr>
               <w:t>this land.</w:t>
             </w:r>
           </w:p>
@@ -26922,21 +26946,7 @@
                 <w:sz w:val="16"/>
                 <w:szCs w:val="16"/>
               </w:rPr>
-              <w:t>At the end of each week, if there are no</w:t>
-            </w:r>
-            <w:r>
-              <w:rPr>
-                <w:sz w:val="16"/>
-                <w:szCs w:val="16"/>
-              </w:rPr>
-              <w:t xml:space="preserve"> </w:t>
-            </w:r>
-            <w:r>
-              <w:rPr>
-                <w:sz w:val="16"/>
-                <w:szCs w:val="16"/>
-              </w:rPr>
-              <w:t>monsters present in the tile, you choose a</w:t>
+              <w:t>At the end of each week, if there are no monsters present in the tile, you choose a</w:t>
             </w:r>
             <w:r>
               <w:rPr>
@@ -27387,6 +27397,79 @@
                 <w:sz w:val="16"/>
                 <w:szCs w:val="16"/>
               </w:rPr>
+              <w:t>Quiet Night</w:t>
+            </w:r>
+            <w:r>
+              <w:rPr>
+                <w:sz w:val="16"/>
+                <w:szCs w:val="16"/>
+              </w:rPr>
+              <w:t xml:space="preserve"> x2</w:t>
+            </w:r>
+          </w:p>
+        </w:tc>
+        <w:tc>
+          <w:tcPr>
+            <w:tcW w:w="0" w:type="auto"/>
+          </w:tcPr>
+          <w:p>
+            <w:pPr>
+              <w:pStyle w:val="ListParagraph"/>
+              <w:numPr>
+                <w:ilvl w:val="0"/>
+                <w:numId w:val="8"/>
+              </w:numPr>
+              <w:rPr>
+                <w:sz w:val="16"/>
+                <w:szCs w:val="16"/>
+              </w:rPr>
+            </w:pPr>
+          </w:p>
+        </w:tc>
+        <w:tc>
+          <w:tcPr>
+            <w:tcW w:w="0" w:type="auto"/>
+          </w:tcPr>
+          <w:p>
+            <w:pPr>
+              <w:pStyle w:val="ListParagraph"/>
+              <w:numPr>
+                <w:ilvl w:val="0"/>
+                <w:numId w:val="8"/>
+              </w:numPr>
+              <w:rPr>
+                <w:sz w:val="16"/>
+                <w:szCs w:val="16"/>
+              </w:rPr>
+            </w:pPr>
+            <w:r>
+              <w:rPr>
+                <w:sz w:val="16"/>
+                <w:szCs w:val="16"/>
+              </w:rPr>
+              <w:t>Play during BIRDSONG or MIDNIGHT to immediately rest chits as though you took 4 REST phases.</w:t>
+            </w:r>
+          </w:p>
+        </w:tc>
+      </w:tr>
+      <w:tr>
+        <w:tc>
+          <w:tcPr>
+            <w:tcW w:w="0" w:type="auto"/>
+          </w:tcPr>
+          <w:p>
+            <w:pPr>
+              <w:rPr>
+                <w:sz w:val="16"/>
+                <w:szCs w:val="16"/>
+              </w:rPr>
+            </w:pPr>
+            <w:r>
+              <w:rPr>
+                <w:sz w:val="16"/>
+                <w:szCs w:val="16"/>
+              </w:rPr>
+              <w:lastRenderedPageBreak/>
               <w:t>Rescue</w:t>
             </w:r>
             <w:r>
@@ -27487,7 +27570,6 @@
                 <w:sz w:val="16"/>
                 <w:szCs w:val="16"/>
               </w:rPr>
-              <w:lastRenderedPageBreak/>
               <w:t>Place the top member of that native group in that space as a captive.</w:t>
             </w:r>
           </w:p>
@@ -27533,7 +27615,6 @@
                 <w:sz w:val="16"/>
                 <w:szCs w:val="16"/>
               </w:rPr>
-              <w:lastRenderedPageBreak/>
               <w:t>One of the Realm’s natives has been captured by monsters and it is up to you to free him.</w:t>
             </w:r>
           </w:p>
@@ -27574,7 +27655,6 @@
                 <w:sz w:val="16"/>
                 <w:szCs w:val="16"/>
               </w:rPr>
-              <w:lastRenderedPageBreak/>
               <w:t>If the monsters assigned to the captive are killed, and there are other monsters in that clearing, he will be captured by those monsters and will prowl with them.</w:t>
             </w:r>
           </w:p>
@@ -27737,7 +27817,6 @@
                 <w:sz w:val="16"/>
                 <w:szCs w:val="16"/>
               </w:rPr>
-              <w:lastRenderedPageBreak/>
               <w:t>Riddle Game</w:t>
             </w:r>
           </w:p>
@@ -28947,21 +29026,7 @@
                 <w:sz w:val="16"/>
                 <w:szCs w:val="16"/>
               </w:rPr>
-              <w:t>Execute a QUEST phase in</w:t>
-            </w:r>
-            <w:r>
-              <w:rPr>
-                <w:sz w:val="16"/>
-                <w:szCs w:val="16"/>
-              </w:rPr>
-              <w:t xml:space="preserve"> </w:t>
-            </w:r>
-            <w:r>
-              <w:rPr>
-                <w:sz w:val="16"/>
-                <w:szCs w:val="16"/>
-              </w:rPr>
-              <w:t>that clearing and pay 5 gold</w:t>
+              <w:t>Execute a QUEST phase in that clearing and pay 5 gold</w:t>
             </w:r>
             <w:r>
               <w:rPr>
@@ -29239,6 +29304,7 @@
                       <w:sz w:val="16"/>
                       <w:szCs w:val="16"/>
                     </w:rPr>
+                    <w:lastRenderedPageBreak/>
                     <w:t>SPIDER'S BLOOD</w:t>
                   </w:r>
                 </w:p>
@@ -29897,6 +29963,7 @@
                 <w:sz w:val="16"/>
                 <w:szCs w:val="16"/>
               </w:rPr>
+              <w:lastRenderedPageBreak/>
               <w:t>Treasure Cache</w:t>
             </w:r>
             <w:r>
@@ -30019,7 +30086,6 @@
                 <w:sz w:val="16"/>
                 <w:szCs w:val="16"/>
               </w:rPr>
-              <w:lastRenderedPageBreak/>
               <w:t>Trinkets</w:t>
             </w:r>
           </w:p>
@@ -30905,6 +30971,7 @@
                 <w:sz w:val="16"/>
                 <w:szCs w:val="16"/>
               </w:rPr>
+              <w:lastRenderedPageBreak/>
               <w:t>Woods Wise x2</w:t>
             </w:r>
           </w:p>
@@ -31258,7 +31325,6 @@
                 <w:sz w:val="16"/>
                 <w:szCs w:val="16"/>
               </w:rPr>
-              <w:lastRenderedPageBreak/>
               <w:t>Woodsman</w:t>
             </w:r>
           </w:p>

</xml_diff>